<commit_message>
Changed the module 2 file by adding some more stuff to the project
</commit_message>
<xml_diff>
--- a/module 2.docx
+++ b/module 2.docx
@@ -447,30 +447,59 @@
     </w:p>
     <w:p>
       <w:pPr>
-        <w:ind w:left="0" w:firstLine="0"/>
-        <w:rPr/>
-      </w:pPr>
-      <w:r>
-        <w:rPr>
-          <w:rtl w:val="0"/>
-        </w:rPr>
-        <w:t xml:space="preserve">     NBA plates use wearable technologies to track their health,</w:t>
-      </w:r>
-    </w:p>
-    <w:p>
-      <w:pPr>
-        <w:rPr/>
-      </w:pPr>
-      <w:r>
-        <w:rPr>
-          <w:rtl w:val="0"/>
-        </w:rPr>
-        <w:t xml:space="preserve">      Avoid injury,and track their fatigue levels.</w:t>
-      </w:r>
-    </w:p>
-    <w:p>
-      <w:pPr>
-        <w:ind w:left="0" w:firstLine="0"/>
+        <w:numPr>
+          <w:ilvl w:val="0"/>
+          <w:numId w:val="5"/>
+        </w:numPr>
+        <w:ind w:left="720" w:hanging="360"/>
+        <w:rPr>
+          <w:u w:val="none"/>
+        </w:rPr>
+      </w:pPr>
+      <w:r>
+        <w:rPr>
+          <w:rtl w:val="0"/>
+        </w:rPr>
+        <w:t xml:space="preserve">NBA plates use wearable technologies to track their health,</w:t>
+      </w:r>
+    </w:p>
+    <w:p>
+      <w:pPr>
+        <w:numPr>
+          <w:ilvl w:val="0"/>
+          <w:numId w:val="5"/>
+        </w:numPr>
+        <w:ind w:left="720" w:hanging="360"/>
+        <w:rPr>
+          <w:u w:val="none"/>
+        </w:rPr>
+      </w:pPr>
+      <w:r>
+        <w:rPr>
+          <w:rtl w:val="0"/>
+        </w:rPr>
+        <w:t xml:space="preserve">Avoid injury,and track their fatigue levels.</w:t>
+      </w:r>
+    </w:p>
+    <w:p>
+      <w:pPr>
+        <w:numPr>
+          <w:ilvl w:val="0"/>
+          <w:numId w:val="5"/>
+        </w:numPr>
+        <w:ind w:left="720" w:hanging="360"/>
+        <w:rPr>
+          <w:u w:val="none"/>
+        </w:rPr>
+      </w:pPr>
+      <w:r>
+        <w:rPr>
+          <w:rtl w:val="0"/>
+        </w:rPr>
+      </w:r>
+    </w:p>
+    <w:p>
+      <w:pPr>
         <w:rPr/>
       </w:pPr>
       <w:r>
@@ -1364,6 +1393,116 @@
       </w:rPr>
     </w:lvl>
   </w:abstractNum>
+  <w:abstractNum w:abstractNumId="5">
+    <w:lvl w:ilvl="0">
+      <w:start w:val="1"/>
+      <w:numFmt w:val="bullet"/>
+      <w:lvlText w:val="●"/>
+      <w:lvlJc w:val="left"/>
+      <w:pPr>
+        <w:ind w:left="720" w:hanging="360"/>
+      </w:pPr>
+      <w:rPr>
+        <w:u w:val="none"/>
+      </w:rPr>
+    </w:lvl>
+    <w:lvl w:ilvl="1">
+      <w:start w:val="1"/>
+      <w:numFmt w:val="bullet"/>
+      <w:lvlText w:val="○"/>
+      <w:lvlJc w:val="left"/>
+      <w:pPr>
+        <w:ind w:left="1440" w:hanging="360"/>
+      </w:pPr>
+      <w:rPr>
+        <w:u w:val="none"/>
+      </w:rPr>
+    </w:lvl>
+    <w:lvl w:ilvl="2">
+      <w:start w:val="1"/>
+      <w:numFmt w:val="bullet"/>
+      <w:lvlText w:val="■"/>
+      <w:lvlJc w:val="left"/>
+      <w:pPr>
+        <w:ind w:left="2160" w:hanging="360"/>
+      </w:pPr>
+      <w:rPr>
+        <w:u w:val="none"/>
+      </w:rPr>
+    </w:lvl>
+    <w:lvl w:ilvl="3">
+      <w:start w:val="1"/>
+      <w:numFmt w:val="bullet"/>
+      <w:lvlText w:val="●"/>
+      <w:lvlJc w:val="left"/>
+      <w:pPr>
+        <w:ind w:left="2880" w:hanging="360"/>
+      </w:pPr>
+      <w:rPr>
+        <w:u w:val="none"/>
+      </w:rPr>
+    </w:lvl>
+    <w:lvl w:ilvl="4">
+      <w:start w:val="1"/>
+      <w:numFmt w:val="bullet"/>
+      <w:lvlText w:val="○"/>
+      <w:lvlJc w:val="left"/>
+      <w:pPr>
+        <w:ind w:left="3600" w:hanging="360"/>
+      </w:pPr>
+      <w:rPr>
+        <w:u w:val="none"/>
+      </w:rPr>
+    </w:lvl>
+    <w:lvl w:ilvl="5">
+      <w:start w:val="1"/>
+      <w:numFmt w:val="bullet"/>
+      <w:lvlText w:val="■"/>
+      <w:lvlJc w:val="left"/>
+      <w:pPr>
+        <w:ind w:left="4320" w:hanging="360"/>
+      </w:pPr>
+      <w:rPr>
+        <w:u w:val="none"/>
+      </w:rPr>
+    </w:lvl>
+    <w:lvl w:ilvl="6">
+      <w:start w:val="1"/>
+      <w:numFmt w:val="bullet"/>
+      <w:lvlText w:val="●"/>
+      <w:lvlJc w:val="left"/>
+      <w:pPr>
+        <w:ind w:left="5040" w:hanging="360"/>
+      </w:pPr>
+      <w:rPr>
+        <w:u w:val="none"/>
+      </w:rPr>
+    </w:lvl>
+    <w:lvl w:ilvl="7">
+      <w:start w:val="1"/>
+      <w:numFmt w:val="bullet"/>
+      <w:lvlText w:val="○"/>
+      <w:lvlJc w:val="left"/>
+      <w:pPr>
+        <w:ind w:left="5760" w:hanging="360"/>
+      </w:pPr>
+      <w:rPr>
+        <w:u w:val="none"/>
+      </w:rPr>
+    </w:lvl>
+    <w:lvl w:ilvl="8">
+      <w:start w:val="1"/>
+      <w:numFmt w:val="bullet"/>
+      <w:lvlText w:val="■"/>
+      <w:lvlJc w:val="left"/>
+      <w:pPr>
+        <w:ind w:left="6480" w:hanging="360"/>
+      </w:pPr>
+      <w:rPr>
+        <w:u w:val="none"/>
+      </w:rPr>
+    </w:lvl>
+  </w:abstractNum>
   <w:num w:numId="1">
     <w:abstractNumId w:val="1"/>
   </w:num>
@@ -1375,6 +1514,9 @@
   </w:num>
   <w:num w:numId="4">
     <w:abstractNumId w:val="4"/>
+  </w:num>
+  <w:num w:numId="5">
+    <w:abstractNumId w:val="5"/>
   </w:num>
 </w:numbering>
 </file>

</xml_diff>

<commit_message>
added a few more sessions in my document and my sitemaps
</commit_message>
<xml_diff>
--- a/module 2.docx
+++ b/module 2.docx
@@ -460,7 +460,7 @@
         <w:rPr>
           <w:rtl w:val="0"/>
         </w:rPr>
-        <w:t xml:space="preserve">NBA plates use wearable technologies to track their health,</w:t>
+        <w:t xml:space="preserve">Average time on page</w:t>
       </w:r>
     </w:p>
     <w:p>
@@ -478,7 +478,7 @@
         <w:rPr>
           <w:rtl w:val="0"/>
         </w:rPr>
-        <w:t xml:space="preserve">Avoid injury,and track their fatigue levels.</w:t>
+        <w:t xml:space="preserve">How many women are watching my website</w:t>
       </w:r>
     </w:p>
     <w:p>
@@ -496,6 +496,61 @@
         <w:rPr>
           <w:rtl w:val="0"/>
         </w:rPr>
+        <w:t xml:space="preserve">What Countries watching my website</w:t>
+      </w:r>
+    </w:p>
+    <w:p>
+      <w:pPr>
+        <w:numPr>
+          <w:ilvl w:val="0"/>
+          <w:numId w:val="5"/>
+        </w:numPr>
+        <w:ind w:left="720" w:hanging="360"/>
+        <w:rPr>
+          <w:u w:val="none"/>
+        </w:rPr>
+      </w:pPr>
+      <w:r>
+        <w:rPr>
+          <w:rtl w:val="0"/>
+        </w:rPr>
+        <w:t xml:space="preserve">How many men watching my website</w:t>
+      </w:r>
+    </w:p>
+    <w:p>
+      <w:pPr>
+        <w:numPr>
+          <w:ilvl w:val="0"/>
+          <w:numId w:val="5"/>
+        </w:numPr>
+        <w:ind w:left="720" w:hanging="360"/>
+        <w:rPr>
+          <w:u w:val="none"/>
+        </w:rPr>
+      </w:pPr>
+      <w:r>
+        <w:rPr>
+          <w:rtl w:val="0"/>
+        </w:rPr>
+        <w:t xml:space="preserve">Which area on my website where people are watching</w:t>
+      </w:r>
+    </w:p>
+    <w:p>
+      <w:pPr>
+        <w:numPr>
+          <w:ilvl w:val="0"/>
+          <w:numId w:val="5"/>
+        </w:numPr>
+        <w:ind w:left="720" w:hanging="360"/>
+        <w:rPr>
+          <w:u w:val="none"/>
+        </w:rPr>
+      </w:pPr>
+      <w:r>
+        <w:rPr>
+          <w:rtl w:val="0"/>
+        </w:rPr>
+        <w:t xml:space="preserve">Average Session Duration</w:t>
       </w:r>
     </w:p>
     <w:p>
@@ -636,255 +691,10 @@
         <w:rPr/>
       </w:pPr>
       <w:r>
-        <w:rPr>
-          <w:rtl w:val="0"/>
-        </w:rPr>
-      </w:r>
-    </w:p>
-    <w:p>
-      <w:pPr>
-        <w:rPr/>
-      </w:pPr>
-      <w:r>
-        <w:rPr>
-          <w:rtl w:val="0"/>
-        </w:rPr>
-        <w:t xml:space="preserve">      </w:t>
-      </w:r>
-      <w:r>
-        <w:rPr>
-          <w:rtl w:val="0"/>
-        </w:rPr>
-      </w:r>
-    </w:p>
-    <w:p>
-      <w:pPr>
-        <w:rPr/>
-      </w:pPr>
-      <w:r>
-        <w:rPr>
-          <w:rtl w:val="0"/>
-        </w:rPr>
-        <w:t xml:space="preserve">      </w:t>
-      </w:r>
-    </w:p>
-    <w:p>
-      <w:pPr>
-        <w:rPr/>
-      </w:pPr>
-      <w:r>
-        <w:rPr>
-          <w:rtl w:val="0"/>
-        </w:rPr>
-        <w:t xml:space="preserve">WEBSITE CONTENT: TEXT AND IMAGES</w:t>
-      </w:r>
-    </w:p>
-    <w:p>
-      <w:pPr>
-        <w:ind w:left="0" w:firstLine="0"/>
-        <w:rPr/>
-      </w:pPr>
-      <w:r>
-        <w:rPr>
-          <w:rtl w:val="0"/>
-        </w:rPr>
-        <w:t xml:space="preserve">      TEXT</w:t>
-      </w:r>
-    </w:p>
-    <w:p>
-      <w:pPr>
-        <w:numPr>
-          <w:ilvl w:val="0"/>
-          <w:numId w:val="3"/>
-        </w:numPr>
-        <w:ind w:left="720" w:hanging="360"/>
-        <w:rPr>
-          <w:u w:val="none"/>
-        </w:rPr>
-      </w:pPr>
-      <w:r>
-        <w:rPr>
-          <w:rtl w:val="0"/>
-        </w:rPr>
-        <w:t xml:space="preserve">Awareness “Having a sense of awareness about the game.”</w:t>
-      </w:r>
-    </w:p>
-    <w:p>
-      <w:pPr>
-        <w:numPr>
-          <w:ilvl w:val="0"/>
-          <w:numId w:val="2"/>
-        </w:numPr>
-        <w:ind w:left="720" w:hanging="360"/>
-        <w:rPr>
-          <w:u w:val="none"/>
-        </w:rPr>
-      </w:pPr>
-      <w:r>
-        <w:rPr>
-          <w:rtl w:val="0"/>
-        </w:rPr>
-        <w:t xml:space="preserve">Strong Mind</w:t>
-      </w:r>
-    </w:p>
-    <w:p>
-      <w:pPr>
-        <w:numPr>
-          <w:ilvl w:val="0"/>
-          <w:numId w:val="2"/>
-        </w:numPr>
-        <w:ind w:left="720" w:hanging="360"/>
-        <w:rPr>
-          <w:u w:val="none"/>
-        </w:rPr>
-      </w:pPr>
-      <w:r>
-        <w:rPr>
-          <w:rtl w:val="0"/>
-        </w:rPr>
-        <w:t xml:space="preserve">Determination</w:t>
-      </w:r>
-    </w:p>
-    <w:p>
-      <w:pPr>
-        <w:rPr/>
-      </w:pPr>
-      <w:r>
-        <w:rPr>
-          <w:rtl w:val="0"/>
-        </w:rPr>
-      </w:r>
-    </w:p>
-    <w:p>
-      <w:pPr>
-        <w:rPr/>
-      </w:pPr>
-      <w:r>
-        <w:rPr>
-          <w:rtl w:val="0"/>
-        </w:rPr>
-        <w:t xml:space="preserve">     IMAGES</w:t>
-      </w:r>
-    </w:p>
-    <w:p>
-      <w:pPr>
-        <w:rPr/>
-      </w:pPr>
-      <w:r>
-        <w:rPr>
-          <w:rtl w:val="0"/>
-        </w:rPr>
-        <w:t xml:space="preserve">         </w:t>
-      </w:r>
-      <w:hyperlink r:id="rId11">
-        <w:r>
-          <w:rPr>
-            <w:color w:val="1155cc"/>
-            <w:u w:val="single"/>
-            <w:rtl w:val="0"/>
-          </w:rPr>
-          <w:t xml:space="preserve">https://www.istockphoto.com/photos/professional-basketball-player</w:t>
-        </w:r>
-      </w:hyperlink>
-      <w:r>
-        <w:rPr>
-          <w:rtl w:val="0"/>
-        </w:rPr>
-      </w:r>
-    </w:p>
-    <w:p>
-      <w:pPr>
-        <w:rPr/>
-      </w:pPr>
-      <w:r>
-        <w:rPr>
-          <w:rtl w:val="0"/>
-        </w:rPr>
-        <w:t xml:space="preserve">         </w:t>
-      </w:r>
-      <w:hyperlink r:id="rId12">
-        <w:r>
-          <w:rPr>
-            <w:color w:val="1155cc"/>
-            <w:u w:val="single"/>
-            <w:rtl w:val="0"/>
-          </w:rPr>
-          <w:t xml:space="preserve">https://www.gettyimages.com/photos/nba-pro-basketball</w:t>
-        </w:r>
-      </w:hyperlink>
-      <w:r>
-        <w:rPr>
-          <w:rtl w:val="0"/>
-        </w:rPr>
-      </w:r>
-    </w:p>
-    <w:p>
-      <w:pPr>
-        <w:rPr/>
-      </w:pPr>
-      <w:r>
-        <w:rPr>
-          <w:rtl w:val="0"/>
-        </w:rPr>
-        <w:t xml:space="preserve">         Created by VisualGPS iniInsights</w:t>
-      </w:r>
-    </w:p>
-    <w:p>
-      <w:pPr>
-        <w:rPr/>
-      </w:pPr>
-      <w:hyperlink r:id="rId13">
-        <w:r>
-          <w:rPr>
-            <w:color w:val="1155cc"/>
-            <w:u w:val="single"/>
-            <w:rtl w:val="0"/>
-          </w:rPr>
-          <w:t xml:space="preserve">https://depositphotos.com/stock-photos/professional-basketball-player.html?utm_source=google&amp;utm_medium=cpc&amp;utm_campaign=DP_USA_EN_Image_DSA&amp;utm_term=</w:t>
-        </w:r>
-      </w:hyperlink>
-      <w:r>
-        <w:rPr>
-          <w:rtl w:val="0"/>
-        </w:rPr>
-      </w:r>
-    </w:p>
-    <w:p>
-      <w:pPr>
-        <w:rPr/>
-      </w:pPr>
-      <w:r>
-        <w:rPr>
-          <w:rtl w:val="0"/>
-        </w:rPr>
-      </w:r>
-    </w:p>
-    <w:p>
-      <w:pPr>
-        <w:rPr/>
-      </w:pPr>
-      <w:r>
-        <w:rPr>
-          <w:rtl w:val="0"/>
-        </w:rPr>
-        <w:t xml:space="preserve">         </w:t>
-      </w:r>
-    </w:p>
-    <w:p>
-      <w:pPr>
-        <w:rPr/>
-      </w:pPr>
-      <w:r>
-        <w:rPr>
-          <w:rtl w:val="0"/>
-        </w:rPr>
-        <w:t xml:space="preserve">          </w:t>
-      </w:r>
-      <w:r>
         <w:rPr/>
         <w:drawing>
           <wp:inline distB="114300" distT="114300" distL="114300" distR="114300">
-            <wp:extent cx="5829300" cy="3886200"/>
+            <wp:extent cx="5943600" cy="1663700"/>
             <wp:effectExtent b="0" l="0" r="0" t="0"/>
             <wp:docPr id="1" name="image1.png"/>
             <a:graphic>
@@ -895,7 +705,270 @@
                     <pic:cNvPicPr preferRelativeResize="0"/>
                   </pic:nvPicPr>
                   <pic:blipFill>
-                    <a:blip r:embed="rId14"/>
+                    <a:blip r:embed="rId11"/>
+                    <a:srcRect b="0" l="0" r="0" t="0"/>
+                    <a:stretch>
+                      <a:fillRect/>
+                    </a:stretch>
+                  </pic:blipFill>
+                  <pic:spPr>
+                    <a:xfrm>
+                      <a:off x="0" y="0"/>
+                      <a:ext cx="5943600" cy="1663700"/>
+                    </a:xfrm>
+                    <a:prstGeom prst="rect"/>
+                    <a:ln/>
+                  </pic:spPr>
+                </pic:pic>
+              </a:graphicData>
+            </a:graphic>
+          </wp:inline>
+        </w:drawing>
+      </w:r>
+      <w:r>
+        <w:rPr>
+          <w:rtl w:val="0"/>
+        </w:rPr>
+      </w:r>
+    </w:p>
+    <w:p>
+      <w:pPr>
+        <w:rPr/>
+      </w:pPr>
+      <w:r>
+        <w:rPr>
+          <w:rtl w:val="0"/>
+        </w:rPr>
+      </w:r>
+    </w:p>
+    <w:p>
+      <w:pPr>
+        <w:rPr/>
+      </w:pPr>
+      <w:r>
+        <w:rPr>
+          <w:rtl w:val="0"/>
+        </w:rPr>
+        <w:t xml:space="preserve">WEBSITE CONTENT: TEXT AND IMAGES</w:t>
+      </w:r>
+    </w:p>
+    <w:p>
+      <w:pPr>
+        <w:ind w:left="0" w:firstLine="0"/>
+        <w:rPr/>
+      </w:pPr>
+      <w:r>
+        <w:rPr>
+          <w:rtl w:val="0"/>
+        </w:rPr>
+        <w:t xml:space="preserve">      TEXT</w:t>
+      </w:r>
+    </w:p>
+    <w:p>
+      <w:pPr>
+        <w:numPr>
+          <w:ilvl w:val="0"/>
+          <w:numId w:val="3"/>
+        </w:numPr>
+        <w:ind w:left="720" w:hanging="360"/>
+        <w:rPr>
+          <w:u w:val="none"/>
+        </w:rPr>
+      </w:pPr>
+      <w:r>
+        <w:rPr>
+          <w:rtl w:val="0"/>
+        </w:rPr>
+        <w:t xml:space="preserve">Awareness “Having a sense of awareness about the game.”</w:t>
+      </w:r>
+    </w:p>
+    <w:p>
+      <w:pPr>
+        <w:numPr>
+          <w:ilvl w:val="0"/>
+          <w:numId w:val="2"/>
+        </w:numPr>
+        <w:ind w:left="720" w:hanging="360"/>
+        <w:rPr>
+          <w:u w:val="none"/>
+        </w:rPr>
+      </w:pPr>
+      <w:r>
+        <w:rPr>
+          <w:rtl w:val="0"/>
+        </w:rPr>
+        <w:t xml:space="preserve">Strong Mind</w:t>
+      </w:r>
+    </w:p>
+    <w:p>
+      <w:pPr>
+        <w:numPr>
+          <w:ilvl w:val="0"/>
+          <w:numId w:val="2"/>
+        </w:numPr>
+        <w:ind w:left="720" w:hanging="360"/>
+        <w:rPr>
+          <w:u w:val="none"/>
+        </w:rPr>
+      </w:pPr>
+      <w:r>
+        <w:rPr>
+          <w:rtl w:val="0"/>
+        </w:rPr>
+        <w:t xml:space="preserve">Determination</w:t>
+      </w:r>
+    </w:p>
+    <w:p>
+      <w:pPr>
+        <w:rPr/>
+      </w:pPr>
+      <w:r>
+        <w:rPr>
+          <w:rtl w:val="0"/>
+        </w:rPr>
+      </w:r>
+    </w:p>
+    <w:p>
+      <w:pPr>
+        <w:rPr/>
+      </w:pPr>
+      <w:r>
+        <w:rPr>
+          <w:rtl w:val="0"/>
+        </w:rPr>
+        <w:t xml:space="preserve">     IMAGES</w:t>
+      </w:r>
+    </w:p>
+    <w:p>
+      <w:pPr>
+        <w:rPr/>
+      </w:pPr>
+      <w:r>
+        <w:rPr>
+          <w:rtl w:val="0"/>
+        </w:rPr>
+        <w:t xml:space="preserve">         </w:t>
+      </w:r>
+      <w:hyperlink r:id="rId12">
+        <w:r>
+          <w:rPr>
+            <w:color w:val="1155cc"/>
+            <w:u w:val="single"/>
+            <w:rtl w:val="0"/>
+          </w:rPr>
+          <w:t xml:space="preserve">https://www.istockphoto.com/photos/professional-basketball-player</w:t>
+        </w:r>
+      </w:hyperlink>
+      <w:r>
+        <w:rPr>
+          <w:rtl w:val="0"/>
+        </w:rPr>
+      </w:r>
+    </w:p>
+    <w:p>
+      <w:pPr>
+        <w:rPr/>
+      </w:pPr>
+      <w:r>
+        <w:rPr>
+          <w:rtl w:val="0"/>
+        </w:rPr>
+        <w:t xml:space="preserve">         </w:t>
+      </w:r>
+      <w:hyperlink r:id="rId13">
+        <w:r>
+          <w:rPr>
+            <w:color w:val="1155cc"/>
+            <w:u w:val="single"/>
+            <w:rtl w:val="0"/>
+          </w:rPr>
+          <w:t xml:space="preserve">https://www.gettyimages.com/photos/nba-pro-basketball</w:t>
+        </w:r>
+      </w:hyperlink>
+      <w:r>
+        <w:rPr>
+          <w:rtl w:val="0"/>
+        </w:rPr>
+      </w:r>
+    </w:p>
+    <w:p>
+      <w:pPr>
+        <w:rPr/>
+      </w:pPr>
+      <w:r>
+        <w:rPr>
+          <w:rtl w:val="0"/>
+        </w:rPr>
+        <w:t xml:space="preserve">         Created by VisualGPS iniInsights</w:t>
+      </w:r>
+    </w:p>
+    <w:p>
+      <w:pPr>
+        <w:rPr/>
+      </w:pPr>
+      <w:hyperlink r:id="rId14">
+        <w:r>
+          <w:rPr>
+            <w:color w:val="1155cc"/>
+            <w:u w:val="single"/>
+            <w:rtl w:val="0"/>
+          </w:rPr>
+          <w:t xml:space="preserve">https://depositphotos.com/stock-photos/professional-basketball-player.html?utm_source=google&amp;utm_medium=cpc&amp;utm_campaign=DP_USA_EN_Image_DSA&amp;utm_term=</w:t>
+        </w:r>
+      </w:hyperlink>
+      <w:r>
+        <w:rPr>
+          <w:rtl w:val="0"/>
+        </w:rPr>
+      </w:r>
+    </w:p>
+    <w:p>
+      <w:pPr>
+        <w:rPr/>
+      </w:pPr>
+      <w:r>
+        <w:rPr>
+          <w:rtl w:val="0"/>
+        </w:rPr>
+      </w:r>
+    </w:p>
+    <w:p>
+      <w:pPr>
+        <w:rPr/>
+      </w:pPr>
+      <w:r>
+        <w:rPr>
+          <w:rtl w:val="0"/>
+        </w:rPr>
+        <w:t xml:space="preserve">         </w:t>
+      </w:r>
+    </w:p>
+    <w:p>
+      <w:pPr>
+        <w:rPr/>
+      </w:pPr>
+      <w:r>
+        <w:rPr>
+          <w:rtl w:val="0"/>
+        </w:rPr>
+        <w:t xml:space="preserve">          </w:t>
+      </w:r>
+      <w:r>
+        <w:rPr/>
+        <w:drawing>
+          <wp:inline distB="114300" distT="114300" distL="114300" distR="114300">
+            <wp:extent cx="5829300" cy="3886200"/>
+            <wp:effectExtent b="0" l="0" r="0" t="0"/>
+            <wp:docPr id="2" name="image2.png"/>
+            <a:graphic>
+              <a:graphicData uri="http://schemas.openxmlformats.org/drawingml/2006/picture">
+                <pic:pic>
+                  <pic:nvPicPr>
+                    <pic:cNvPr id="0" name="image2.png"/>
+                    <pic:cNvPicPr preferRelativeResize="0"/>
+                  </pic:nvPicPr>
+                  <pic:blipFill>
+                    <a:blip r:embed="rId15"/>
                     <a:srcRect b="0" l="0" r="0" t="0"/>
                     <a:stretch>
                       <a:fillRect/>

</xml_diff>

<commit_message>
made changes to module 2 few more sessions to my document and the fundamental of my project.
</commit_message>
<xml_diff>
--- a/module 2.docx
+++ b/module 2.docx
@@ -30,7 +30,12 @@
         <w:rPr>
           <w:rtl w:val="0"/>
         </w:rPr>
-        <w:t xml:space="preserve">PROFESSIONAL BASKETBALL PLAYERS</w:t>
+        <w:t xml:space="preserve">PROFESSIONAL BASKETBALL PLAYERS( Portfolio website)</w:t>
+      </w:r>
+      <w:r>
+        <w:rPr>
+          <w:rtl w:val="0"/>
+        </w:rPr>
       </w:r>
     </w:p>
     <w:p>
@@ -42,6 +47,81 @@
           <w:rtl w:val="0"/>
         </w:rPr>
         <w:t xml:space="preserve">       A basketball player is an athlete who plays the game of basketball. Basketball players can play a variety of positions such as point guard, shooting guard, small forward, power forward, or center. These athletes must be good ball-handlers and be able to shoot,pivot,dribble,and pass during a game.</w:t>
+      </w:r>
+    </w:p>
+    <w:p>
+      <w:pPr>
+        <w:rPr/>
+      </w:pPr>
+      <w:r>
+        <w:rPr>
+          <w:rtl w:val="0"/>
+        </w:rPr>
+      </w:r>
+    </w:p>
+    <w:p>
+      <w:pPr>
+        <w:rPr/>
+      </w:pPr>
+      <w:r>
+        <w:rPr>
+          <w:rtl w:val="0"/>
+        </w:rPr>
+        <w:t xml:space="preserve">Three Characteristics</w:t>
+      </w:r>
+    </w:p>
+    <w:p>
+      <w:pPr>
+        <w:numPr>
+          <w:ilvl w:val="0"/>
+          <w:numId w:val="1"/>
+        </w:numPr>
+        <w:ind w:left="720" w:hanging="360"/>
+        <w:rPr>
+          <w:u w:val="none"/>
+        </w:rPr>
+      </w:pPr>
+      <w:r>
+        <w:rPr>
+          <w:rtl w:val="0"/>
+        </w:rPr>
+        <w:t xml:space="preserve">Mobile Compatible (a site can be viewed and used on a mobile device)</w:t>
+      </w:r>
+    </w:p>
+    <w:p>
+      <w:pPr>
+        <w:numPr>
+          <w:ilvl w:val="0"/>
+          <w:numId w:val="1"/>
+        </w:numPr>
+        <w:ind w:left="720" w:hanging="360"/>
+        <w:rPr>
+          <w:u w:val="none"/>
+        </w:rPr>
+      </w:pPr>
+      <w:r>
+        <w:rPr>
+          <w:rtl w:val="0"/>
+        </w:rPr>
+        <w:t xml:space="preserve">Accessible to All Users(so anyone can view my site)</w:t>
+      </w:r>
+    </w:p>
+    <w:p>
+      <w:pPr>
+        <w:numPr>
+          <w:ilvl w:val="0"/>
+          <w:numId w:val="1"/>
+        </w:numPr>
+        <w:ind w:left="720" w:hanging="360"/>
+        <w:rPr>
+          <w:u w:val="none"/>
+        </w:rPr>
+      </w:pPr>
+      <w:r>
+        <w:rPr>
+          <w:rtl w:val="0"/>
+        </w:rPr>
+        <w:t xml:space="preserve">Effective Navigation(can help you allow user to access the information they want as quickly as possible by presenting an enjoyable, intuitive layout while increasing ease of use)</w:t>
       </w:r>
     </w:p>
     <w:p>
@@ -147,75 +227,79 @@
         <w:rPr>
           <w:rtl w:val="0"/>
         </w:rPr>
-        <w:t xml:space="preserve">     PURPOSE</w:t>
-      </w:r>
-    </w:p>
-    <w:p>
-      <w:pPr>
-        <w:rPr>
-          <w:b w:val="1"/>
-        </w:rPr>
-      </w:pPr>
-      <w:r>
-        <w:rPr>
-          <w:rtl w:val="0"/>
-        </w:rPr>
-        <w:t xml:space="preserve">          The purpose of a professional basketball player are playing hard, in games and practice and doing their best for their team.</w:t>
-      </w:r>
-      <w:r>
-        <w:rPr>
-          <w:rtl w:val="0"/>
-        </w:rPr>
-      </w:r>
-    </w:p>
-    <w:p>
-      <w:pPr>
-        <w:ind w:left="0" w:firstLine="0"/>
-        <w:rPr/>
-      </w:pPr>
-      <w:r>
-        <w:rPr>
-          <w:rtl w:val="0"/>
-        </w:rPr>
-      </w:r>
-    </w:p>
-    <w:p>
-      <w:pPr>
-        <w:rPr/>
-      </w:pPr>
-      <w:r>
-        <w:rPr>
-          <w:rtl w:val="0"/>
-        </w:rPr>
-      </w:r>
-    </w:p>
-    <w:p>
-      <w:pPr>
-        <w:rPr/>
-      </w:pPr>
-      <w:r>
-        <w:rPr>
-          <w:rtl w:val="0"/>
-        </w:rPr>
-        <w:t xml:space="preserve">    GOAL</w:t>
-      </w:r>
-    </w:p>
-    <w:p>
-      <w:pPr>
-        <w:rPr/>
-      </w:pPr>
-      <w:r>
-        <w:rPr>
-          <w:rtl w:val="0"/>
-        </w:rPr>
-        <w:t xml:space="preserve">         The goal of a professional basketball player is make money, get a NBA ring </w:t>
+        <w:t xml:space="preserve">    </w:t>
+      </w:r>
+      <w:r>
+        <w:rPr>
+          <w:rtl w:val="0"/>
+        </w:rPr>
+        <w:t xml:space="preserve">PURPOSE</w:t>
+      </w:r>
+      <w:r>
+        <w:rPr>
+          <w:rtl w:val="0"/>
+        </w:rPr>
+      </w:r>
+    </w:p>
+    <w:p>
+      <w:pPr>
+        <w:rPr/>
+      </w:pPr>
+      <w:r>
+        <w:rPr>
+          <w:rtl w:val="0"/>
+        </w:rPr>
+        <w:t xml:space="preserve">          My website is to have an audience with quick access,having accessibility, as well as a</w:t>
+      </w:r>
+    </w:p>
+    <w:p>
+      <w:pPr>
+        <w:rPr/>
+      </w:pPr>
+      <w:r>
+        <w:rPr>
+          <w:rtl w:val="0"/>
+        </w:rPr>
+        <w:t xml:space="preserve">          user-friendly, and engage the audience to use my website.</w:t>
+      </w:r>
+    </w:p>
+    <w:p>
+      <w:pPr>
+        <w:rPr/>
+      </w:pPr>
+      <w:r>
+        <w:rPr>
+          <w:rtl w:val="0"/>
+        </w:rPr>
+      </w:r>
+    </w:p>
+    <w:p>
+      <w:pPr>
+        <w:rPr/>
+      </w:pPr>
+      <w:r>
+        <w:rPr>
+          <w:rtl w:val="0"/>
+        </w:rPr>
+        <w:t xml:space="preserve"> GOAL</w:t>
+      </w:r>
+    </w:p>
+    <w:p>
+      <w:pPr>
+        <w:rPr/>
+      </w:pPr>
+      <w:r>
+        <w:rPr>
+          <w:rtl w:val="0"/>
+        </w:rPr>
+        <w:t xml:space="preserve">         </w:t>
       </w:r>
     </w:p>
     <w:p>
       <w:pPr>
         <w:numPr>
           <w:ilvl w:val="0"/>
-          <w:numId w:val="1"/>
+          <w:numId w:val="2"/>
         </w:numPr>
         <w:ind w:left="720" w:hanging="360"/>
         <w:rPr>
@@ -226,14 +310,14 @@
         <w:rPr>
           <w:rtl w:val="0"/>
         </w:rPr>
-        <w:t xml:space="preserve"> Make a page on Sign in and Sign out</w:t>
+        <w:t xml:space="preserve">Drive more traffic from  audiences to my website</w:t>
       </w:r>
     </w:p>
     <w:p>
       <w:pPr>
         <w:numPr>
           <w:ilvl w:val="0"/>
-          <w:numId w:val="1"/>
+          <w:numId w:val="2"/>
         </w:numPr>
         <w:ind w:left="720" w:hanging="360"/>
         <w:rPr>
@@ -244,14 +328,14 @@
         <w:rPr>
           <w:rtl w:val="0"/>
         </w:rPr>
-        <w:t xml:space="preserve">Make a page on basketball players</w:t>
+        <w:t xml:space="preserve">Decrease  site’s bounce rate.</w:t>
       </w:r>
     </w:p>
     <w:p>
       <w:pPr>
         <w:numPr>
           <w:ilvl w:val="0"/>
-          <w:numId w:val="1"/>
+          <w:numId w:val="2"/>
         </w:numPr>
         <w:ind w:left="720" w:hanging="360"/>
         <w:rPr>
@@ -262,14 +346,14 @@
         <w:rPr>
           <w:rtl w:val="0"/>
         </w:rPr>
-        <w:t xml:space="preserve">Make a page on stats</w:t>
+        <w:t xml:space="preserve">Raise your conversion rate.</w:t>
       </w:r>
     </w:p>
     <w:p>
       <w:pPr>
         <w:numPr>
           <w:ilvl w:val="0"/>
-          <w:numId w:val="1"/>
+          <w:numId w:val="2"/>
         </w:numPr>
         <w:ind w:left="720" w:hanging="360"/>
         <w:rPr>
@@ -280,14 +364,14 @@
         <w:rPr>
           <w:rtl w:val="0"/>
         </w:rPr>
-        <w:t xml:space="preserve">Make page on advertisement</w:t>
+        <w:t xml:space="preserve">Increase your email subscribers.</w:t>
       </w:r>
     </w:p>
     <w:p>
       <w:pPr>
         <w:numPr>
           <w:ilvl w:val="0"/>
-          <w:numId w:val="1"/>
+          <w:numId w:val="2"/>
         </w:numPr>
         <w:ind w:left="720" w:hanging="360"/>
         <w:rPr>
@@ -298,7 +382,25 @@
         <w:rPr>
           <w:rtl w:val="0"/>
         </w:rPr>
-        <w:t xml:space="preserve">Make a page on video and pictures</w:t>
+        <w:t xml:space="preserve">Make your website more accessible.</w:t>
+      </w:r>
+    </w:p>
+    <w:p>
+      <w:pPr>
+        <w:numPr>
+          <w:ilvl w:val="0"/>
+          <w:numId w:val="2"/>
+        </w:numPr>
+        <w:ind w:left="720" w:hanging="360"/>
+        <w:rPr>
+          <w:u w:val="none"/>
+        </w:rPr>
+      </w:pPr>
+      <w:r>
+        <w:rPr>
+          <w:rtl w:val="0"/>
+        </w:rPr>
+        <w:t xml:space="preserve">Make it look nice and simple</w:t>
       </w:r>
     </w:p>
     <w:p>
@@ -321,6 +423,128 @@
           <w:rtl w:val="0"/>
         </w:rPr>
         <w:t xml:space="preserve"> MILESTONES</w:t>
+      </w:r>
+    </w:p>
+    <w:p>
+      <w:pPr>
+        <w:numPr>
+          <w:ilvl w:val="0"/>
+          <w:numId w:val="5"/>
+        </w:numPr>
+        <w:ind w:left="720" w:hanging="360"/>
+        <w:rPr>
+          <w:u w:val="none"/>
+        </w:rPr>
+      </w:pPr>
+      <w:r>
+        <w:rPr>
+          <w:rtl w:val="0"/>
+        </w:rPr>
+        <w:t xml:space="preserve">Initial contact</w:t>
+      </w:r>
+    </w:p>
+    <w:p>
+      <w:pPr>
+        <w:numPr>
+          <w:ilvl w:val="0"/>
+          <w:numId w:val="5"/>
+        </w:numPr>
+        <w:ind w:left="720" w:hanging="360"/>
+        <w:rPr>
+          <w:u w:val="none"/>
+        </w:rPr>
+      </w:pPr>
+      <w:r>
+        <w:rPr>
+          <w:rtl w:val="0"/>
+        </w:rPr>
+        <w:t xml:space="preserve">Planning and strategy</w:t>
+      </w:r>
+    </w:p>
+    <w:p>
+      <w:pPr>
+        <w:numPr>
+          <w:ilvl w:val="0"/>
+          <w:numId w:val="5"/>
+        </w:numPr>
+        <w:ind w:left="720" w:hanging="360"/>
+        <w:rPr>
+          <w:u w:val="none"/>
+        </w:rPr>
+      </w:pPr>
+      <w:r>
+        <w:rPr>
+          <w:rtl w:val="0"/>
+        </w:rPr>
+        <w:t xml:space="preserve">Content: a good content plan will increase the presence of your website</w:t>
+      </w:r>
+    </w:p>
+    <w:p>
+      <w:pPr>
+        <w:numPr>
+          <w:ilvl w:val="0"/>
+          <w:numId w:val="5"/>
+        </w:numPr>
+        <w:ind w:left="720" w:hanging="360"/>
+        <w:rPr>
+          <w:u w:val="none"/>
+        </w:rPr>
+      </w:pPr>
+      <w:r>
+        <w:rPr>
+          <w:rtl w:val="0"/>
+        </w:rPr>
+        <w:t xml:space="preserve">Design</w:t>
+      </w:r>
+    </w:p>
+    <w:p>
+      <w:pPr>
+        <w:numPr>
+          <w:ilvl w:val="0"/>
+          <w:numId w:val="5"/>
+        </w:numPr>
+        <w:ind w:left="720" w:hanging="360"/>
+        <w:rPr>
+          <w:u w:val="none"/>
+        </w:rPr>
+      </w:pPr>
+      <w:r>
+        <w:rPr>
+          <w:rtl w:val="0"/>
+        </w:rPr>
+        <w:t xml:space="preserve">Development and Programming</w:t>
+      </w:r>
+    </w:p>
+    <w:p>
+      <w:pPr>
+        <w:rPr/>
+      </w:pPr>
+      <w:r>
+        <w:rPr>
+          <w:rtl w:val="0"/>
+        </w:rPr>
+      </w:r>
+    </w:p>
+    <w:p>
+      <w:pPr>
+        <w:rPr/>
+      </w:pPr>
+      <w:r>
+        <w:rPr>
+          <w:rtl w:val="0"/>
+        </w:rPr>
+      </w:r>
+    </w:p>
+    <w:p>
+      <w:pPr>
+        <w:ind w:left="0" w:firstLine="0"/>
+        <w:rPr/>
+      </w:pPr>
+      <w:r>
+        <w:rPr>
+          <w:rtl w:val="0"/>
+        </w:rPr>
+        <w:t xml:space="preserve">METRICS</w:t>
       </w:r>
     </w:p>
     <w:p>
@@ -338,7 +562,7 @@
         <w:rPr>
           <w:rtl w:val="0"/>
         </w:rPr>
-        <w:t xml:space="preserve">Sign in and Sign out</w:t>
+        <w:t xml:space="preserve">Average time on page</w:t>
       </w:r>
     </w:p>
     <w:p>
@@ -356,7 +580,7 @@
         <w:rPr>
           <w:rtl w:val="0"/>
         </w:rPr>
-        <w:t xml:space="preserve">Create an Account</w:t>
+        <w:t xml:space="preserve">How many women are watching my website</w:t>
       </w:r>
     </w:p>
     <w:p>
@@ -374,7 +598,7 @@
         <w:rPr>
           <w:rtl w:val="0"/>
         </w:rPr>
-        <w:t xml:space="preserve">Put your Email in for any advertisement</w:t>
+        <w:t xml:space="preserve">What Countries watching my website</w:t>
       </w:r>
     </w:p>
     <w:p>
@@ -392,7 +616,7 @@
         <w:rPr>
           <w:rtl w:val="0"/>
         </w:rPr>
-        <w:t xml:space="preserve">You would Scroll to see the stats of a player</w:t>
+        <w:t xml:space="preserve">How many men watching my website</w:t>
       </w:r>
     </w:p>
     <w:p>
@@ -410,46 +634,14 @@
         <w:rPr>
           <w:rtl w:val="0"/>
         </w:rPr>
-        <w:t xml:space="preserve">Click on a page to see the Gallery</w:t>
-      </w:r>
-    </w:p>
-    <w:p>
-      <w:pPr>
-        <w:rPr/>
-      </w:pPr>
-      <w:r>
-        <w:rPr>
-          <w:rtl w:val="0"/>
-        </w:rPr>
-      </w:r>
-    </w:p>
-    <w:p>
-      <w:pPr>
-        <w:rPr/>
-      </w:pPr>
-      <w:r>
-        <w:rPr>
-          <w:rtl w:val="0"/>
-        </w:rPr>
-      </w:r>
-    </w:p>
-    <w:p>
-      <w:pPr>
-        <w:ind w:left="0" w:firstLine="0"/>
-        <w:rPr/>
-      </w:pPr>
-      <w:r>
-        <w:rPr>
-          <w:rtl w:val="0"/>
-        </w:rPr>
-        <w:t xml:space="preserve">METRICS</w:t>
+        <w:t xml:space="preserve">Which area on my website where people are watching</w:t>
       </w:r>
     </w:p>
     <w:p>
       <w:pPr>
         <w:numPr>
           <w:ilvl w:val="0"/>
-          <w:numId w:val="5"/>
+          <w:numId w:val="4"/>
         </w:numPr>
         <w:ind w:left="720" w:hanging="360"/>
         <w:rPr>
@@ -460,96 +652,6 @@
         <w:rPr>
           <w:rtl w:val="0"/>
         </w:rPr>
-        <w:t xml:space="preserve">Average time on page</w:t>
-      </w:r>
-    </w:p>
-    <w:p>
-      <w:pPr>
-        <w:numPr>
-          <w:ilvl w:val="0"/>
-          <w:numId w:val="5"/>
-        </w:numPr>
-        <w:ind w:left="720" w:hanging="360"/>
-        <w:rPr>
-          <w:u w:val="none"/>
-        </w:rPr>
-      </w:pPr>
-      <w:r>
-        <w:rPr>
-          <w:rtl w:val="0"/>
-        </w:rPr>
-        <w:t xml:space="preserve">How many women are watching my website</w:t>
-      </w:r>
-    </w:p>
-    <w:p>
-      <w:pPr>
-        <w:numPr>
-          <w:ilvl w:val="0"/>
-          <w:numId w:val="5"/>
-        </w:numPr>
-        <w:ind w:left="720" w:hanging="360"/>
-        <w:rPr>
-          <w:u w:val="none"/>
-        </w:rPr>
-      </w:pPr>
-      <w:r>
-        <w:rPr>
-          <w:rtl w:val="0"/>
-        </w:rPr>
-        <w:t xml:space="preserve">What Countries watching my website</w:t>
-      </w:r>
-    </w:p>
-    <w:p>
-      <w:pPr>
-        <w:numPr>
-          <w:ilvl w:val="0"/>
-          <w:numId w:val="5"/>
-        </w:numPr>
-        <w:ind w:left="720" w:hanging="360"/>
-        <w:rPr>
-          <w:u w:val="none"/>
-        </w:rPr>
-      </w:pPr>
-      <w:r>
-        <w:rPr>
-          <w:rtl w:val="0"/>
-        </w:rPr>
-        <w:t xml:space="preserve">How many men watching my website</w:t>
-      </w:r>
-    </w:p>
-    <w:p>
-      <w:pPr>
-        <w:numPr>
-          <w:ilvl w:val="0"/>
-          <w:numId w:val="5"/>
-        </w:numPr>
-        <w:ind w:left="720" w:hanging="360"/>
-        <w:rPr>
-          <w:u w:val="none"/>
-        </w:rPr>
-      </w:pPr>
-      <w:r>
-        <w:rPr>
-          <w:rtl w:val="0"/>
-        </w:rPr>
-        <w:t xml:space="preserve">Which area on my website where people are watching</w:t>
-      </w:r>
-    </w:p>
-    <w:p>
-      <w:pPr>
-        <w:numPr>
-          <w:ilvl w:val="0"/>
-          <w:numId w:val="5"/>
-        </w:numPr>
-        <w:ind w:left="720" w:hanging="360"/>
-        <w:rPr>
-          <w:u w:val="none"/>
-        </w:rPr>
-      </w:pPr>
-      <w:r>
-        <w:rPr>
-          <w:rtl w:val="0"/>
-        </w:rPr>
         <w:t xml:space="preserve">Average Session Duration</w:t>
       </w:r>
     </w:p>
@@ -571,27 +673,34 @@
         <w:rPr>
           <w:rtl w:val="0"/>
         </w:rPr>
-      </w:r>
-    </w:p>
-    <w:p>
-      <w:pPr>
-        <w:rPr/>
-      </w:pPr>
-      <w:r>
-        <w:rPr>
-          <w:rtl w:val="0"/>
-        </w:rPr>
-      </w:r>
-    </w:p>
-    <w:p>
-      <w:pPr>
-        <w:rPr/>
-      </w:pPr>
-      <w:r>
-        <w:rPr>
-          <w:rtl w:val="0"/>
-        </w:rPr>
-        <w:t xml:space="preserve">ANALYTICS TOOLS</w:t>
+        <w:t xml:space="preserve">ANALYTICS </w:t>
+      </w:r>
+      <w:r>
+        <w:rPr>
+          <w:rtl w:val="0"/>
+        </w:rPr>
+        <w:t xml:space="preserve">TOOLS</w:t>
+      </w:r>
+    </w:p>
+    <w:p>
+      <w:pPr>
+        <w:rPr/>
+      </w:pPr>
+      <w:r>
+        <w:rPr>
+          <w:rtl w:val="0"/>
+        </w:rPr>
+      </w:r>
+    </w:p>
+    <w:p>
+      <w:pPr>
+        <w:rPr/>
+      </w:pPr>
+      <w:r>
+        <w:rPr>
+          <w:rtl w:val="0"/>
+        </w:rPr>
+        <w:t xml:space="preserve">     </w:t>
       </w:r>
       <w:hyperlink r:id="rId8">
         <w:r>
@@ -600,7 +709,7 @@
             <w:u w:val="single"/>
             <w:rtl w:val="0"/>
           </w:rPr>
-          <w:t xml:space="preserve">https://www.quora.com/What-are-the-best-metrics-to-evaluate-basketball-players-for-your-fantasy-tea</w:t>
+          <w:t xml:space="preserve">https://analytics.google.com/analytics/web/#/a238442517p328518424/admin/streams/table/4005358438</w:t>
         </w:r>
       </w:hyperlink>
       <w:r>
@@ -630,7 +739,7 @@
             <w:u w:val="single"/>
             <w:rtl w:val="0"/>
           </w:rPr>
-          <w:t xml:space="preserve">https://bleacherreport.com/articles/2793954-metrics-101-the-nbas-goat-at-every-position</w:t>
+          <w:t xml:space="preserve">https://gtmetrix.com/features.html</w:t>
         </w:r>
       </w:hyperlink>
       <w:r>
@@ -647,17 +756,32 @@
         <w:rPr>
           <w:rtl w:val="0"/>
         </w:rPr>
-      </w:r>
-    </w:p>
-    <w:p>
-      <w:pPr>
-        <w:rPr/>
-      </w:pPr>
-      <w:r>
-        <w:rPr>
-          <w:rtl w:val="0"/>
-        </w:rPr>
-        <w:t xml:space="preserve">SITE MAP</w:t>
+        <w:t xml:space="preserve">           </w:t>
+      </w:r>
+      <w:r>
+        <w:rPr>
+          <w:rtl w:val="0"/>
+        </w:rPr>
+      </w:r>
+    </w:p>
+    <w:p>
+      <w:pPr>
+        <w:rPr/>
+      </w:pPr>
+      <w:r>
+        <w:rPr>
+          <w:rtl w:val="0"/>
+        </w:rPr>
+      </w:r>
+    </w:p>
+    <w:p>
+      <w:pPr>
+        <w:rPr/>
+      </w:pPr>
+      <w:r>
+        <w:rPr>
+          <w:rtl w:val="0"/>
+        </w:rPr>
       </w:r>
     </w:p>
     <w:p>
@@ -670,7 +794,469 @@
         </w:rPr>
         <w:t xml:space="preserve">       </w:t>
       </w:r>
+    </w:p>
+    <w:p>
+      <w:pPr>
+        <w:rPr/>
+      </w:pPr>
+      <w:r>
+        <w:rPr>
+          <w:rtl w:val="0"/>
+        </w:rPr>
+      </w:r>
+    </w:p>
+    <w:p>
+      <w:pPr>
+        <w:rPr/>
+      </w:pPr>
+      <w:r>
+        <w:rPr>
+          <w:rtl w:val="0"/>
+        </w:rPr>
+        <w:t xml:space="preserve"> </w:t>
+      </w:r>
+    </w:p>
+    <w:p>
+      <w:pPr>
+        <w:ind w:left="0" w:firstLine="0"/>
+        <w:rPr/>
+      </w:pPr>
+      <w:r>
+        <w:rPr>
+          <w:rtl w:val="0"/>
+        </w:rPr>
+        <w:t xml:space="preserve">WEBSITE CONTENT: TEXT AND IMAGES</w:t>
+      </w:r>
+    </w:p>
+    <w:p>
+      <w:pPr>
+        <w:numPr>
+          <w:ilvl w:val="0"/>
+          <w:numId w:val="3"/>
+        </w:numPr>
+        <w:ind w:left="720" w:hanging="360"/>
+        <w:rPr>
+          <w:u w:val="none"/>
+        </w:rPr>
+      </w:pPr>
+      <w:r>
+        <w:rPr>
+          <w:rtl w:val="0"/>
+        </w:rPr>
+        <w:t xml:space="preserve"> WEBSITE COPY</w:t>
+      </w:r>
+    </w:p>
+    <w:p>
+      <w:pPr>
+        <w:ind w:left="720" w:firstLine="0"/>
+        <w:rPr/>
+      </w:pPr>
+      <w:r>
+        <w:rPr>
+          <w:rtl w:val="0"/>
+        </w:rPr>
+        <w:t xml:space="preserve">I. Research Work</w:t>
+      </w:r>
+    </w:p>
+    <w:p>
+      <w:pPr>
+        <w:rPr/>
+      </w:pPr>
+      <w:r>
+        <w:rPr>
+          <w:rtl w:val="0"/>
+        </w:rPr>
+        <w:t xml:space="preserve">                 Valorant,biltz, and tracker website</w:t>
+      </w:r>
+    </w:p>
+    <w:p>
+      <w:pPr>
+        <w:rPr/>
+      </w:pPr>
+      <w:r>
+        <w:rPr>
+          <w:rtl w:val="0"/>
+        </w:rPr>
+        <w:t xml:space="preserve">          ii.  TEXT</w:t>
+      </w:r>
+    </w:p>
+    <w:p>
+      <w:pPr>
+        <w:ind w:left="0" w:firstLine="0"/>
+        <w:rPr/>
+      </w:pPr>
+      <w:r>
+        <w:rPr>
+          <w:rtl w:val="0"/>
+        </w:rPr>
+        <w:t xml:space="preserve">               1.  </w:t>
+      </w:r>
       <w:hyperlink r:id="rId10">
+        <w:r>
+          <w:rPr>
+            <w:color w:val="1155cc"/>
+            <w:u w:val="single"/>
+            <w:rtl w:val="0"/>
+          </w:rPr>
+          <w:t xml:space="preserve">https://onlinetexttools.com/</w:t>
+        </w:r>
+      </w:hyperlink>
+      <w:r>
+        <w:rPr>
+          <w:rtl w:val="0"/>
+        </w:rPr>
+      </w:r>
+    </w:p>
+    <w:p>
+      <w:pPr>
+        <w:ind w:left="0" w:firstLine="0"/>
+        <w:rPr/>
+      </w:pPr>
+      <w:r>
+        <w:rPr>
+          <w:rtl w:val="0"/>
+        </w:rPr>
+        <w:t xml:space="preserve">              </w:t>
+      </w:r>
+      <w:r>
+        <w:rPr>
+          <w:rtl w:val="0"/>
+        </w:rPr>
+        <w:t xml:space="preserve"> 2.   </w:t>
+      </w:r>
+      <w:hyperlink r:id="rId11">
+        <w:r>
+          <w:rPr>
+            <w:color w:val="1155cc"/>
+            <w:u w:val="single"/>
+            <w:rtl w:val="0"/>
+          </w:rPr>
+          <w:t xml:space="preserve">https://cooltext.com/</w:t>
+        </w:r>
+      </w:hyperlink>
+      <w:r>
+        <w:rPr>
+          <w:rtl w:val="0"/>
+        </w:rPr>
+      </w:r>
+    </w:p>
+    <w:p>
+      <w:pPr>
+        <w:ind w:left="0" w:firstLine="0"/>
+        <w:rPr/>
+      </w:pPr>
+      <w:r>
+        <w:rPr>
+          <w:rtl w:val="0"/>
+        </w:rPr>
+        <w:t xml:space="preserve">               3.  </w:t>
+      </w:r>
+      <w:hyperlink r:id="rId12">
+        <w:r>
+          <w:rPr>
+            <w:color w:val="1155cc"/>
+            <w:u w:val="single"/>
+            <w:rtl w:val="0"/>
+          </w:rPr>
+          <w:t xml:space="preserve">https://freetools.textmagic.com</w:t>
+        </w:r>
+      </w:hyperlink>
+      <w:r>
+        <w:rPr>
+          <w:rtl w:val="0"/>
+        </w:rPr>
+      </w:r>
+    </w:p>
+    <w:p>
+      <w:pPr>
+        <w:ind w:left="0" w:firstLine="0"/>
+        <w:rPr/>
+      </w:pPr>
+      <w:r>
+        <w:rPr>
+          <w:rtl w:val="0"/>
+        </w:rPr>
+        <w:t xml:space="preserve">       iii.   </w:t>
+      </w:r>
+      <w:r>
+        <w:rPr>
+          <w:rtl w:val="0"/>
+        </w:rPr>
+        <w:t xml:space="preserve"> IMAGES</w:t>
+      </w:r>
+      <w:r>
+        <w:rPr>
+          <w:rtl w:val="0"/>
+        </w:rPr>
+      </w:r>
+    </w:p>
+    <w:p>
+      <w:pPr>
+        <w:ind w:left="0" w:firstLine="0"/>
+        <w:rPr/>
+      </w:pPr>
+      <w:r>
+        <w:rPr>
+          <w:rtl w:val="0"/>
+        </w:rPr>
+        <w:t xml:space="preserve">               1.</w:t>
+      </w:r>
+      <w:hyperlink r:id="rId13">
+        <w:r>
+          <w:rPr>
+            <w:color w:val="1155cc"/>
+            <w:u w:val="single"/>
+            <w:rtl w:val="0"/>
+          </w:rPr>
+          <w:t xml:space="preserve">https://pinetools.com/c-images/</w:t>
+        </w:r>
+      </w:hyperlink>
+      <w:r>
+        <w:rPr>
+          <w:rtl w:val="0"/>
+        </w:rPr>
+      </w:r>
+    </w:p>
+    <w:p>
+      <w:pPr>
+        <w:ind w:left="0" w:firstLine="0"/>
+        <w:rPr/>
+      </w:pPr>
+      <w:r>
+        <w:rPr>
+          <w:rtl w:val="0"/>
+        </w:rPr>
+        <w:t xml:space="preserve">               2.</w:t>
+      </w:r>
+      <w:hyperlink r:id="rId14">
+        <w:r>
+          <w:rPr>
+            <w:color w:val="1155cc"/>
+            <w:u w:val="single"/>
+            <w:rtl w:val="0"/>
+          </w:rPr>
+          <w:t xml:space="preserve">https://www.pexels.com/</w:t>
+        </w:r>
+      </w:hyperlink>
+      <w:r>
+        <w:rPr>
+          <w:rtl w:val="0"/>
+        </w:rPr>
+      </w:r>
+    </w:p>
+    <w:p>
+      <w:pPr>
+        <w:ind w:left="0" w:firstLine="0"/>
+        <w:rPr/>
+      </w:pPr>
+      <w:r>
+        <w:rPr>
+          <w:rtl w:val="0"/>
+        </w:rPr>
+        <w:t xml:space="preserve">               3.</w:t>
+      </w:r>
+      <w:hyperlink r:id="rId15">
+        <w:r>
+          <w:rPr>
+            <w:color w:val="1155cc"/>
+            <w:u w:val="single"/>
+            <w:rtl w:val="0"/>
+          </w:rPr>
+          <w:t xml:space="preserve">https://pixabay.com/</w:t>
+        </w:r>
+      </w:hyperlink>
+      <w:r>
+        <w:rPr>
+          <w:rtl w:val="0"/>
+        </w:rPr>
+      </w:r>
+    </w:p>
+    <w:p>
+      <w:pPr>
+        <w:ind w:left="0" w:firstLine="0"/>
+        <w:rPr/>
+      </w:pPr>
+      <w:r>
+        <w:rPr>
+          <w:rtl w:val="0"/>
+        </w:rPr>
+      </w:r>
+    </w:p>
+    <w:p>
+      <w:pPr>
+        <w:ind w:left="0" w:firstLine="0"/>
+        <w:rPr/>
+      </w:pPr>
+      <w:r>
+        <w:rPr>
+          <w:rtl w:val="0"/>
+        </w:rPr>
+      </w:r>
+    </w:p>
+    <w:p>
+      <w:pPr>
+        <w:ind w:left="0" w:firstLine="0"/>
+        <w:rPr/>
+      </w:pPr>
+      <w:r>
+        <w:rPr>
+          <w:rtl w:val="0"/>
+        </w:rPr>
+        <w:t xml:space="preserve">       iv.    ACCESSIBILITY</w:t>
+      </w:r>
+    </w:p>
+    <w:p>
+      <w:pPr>
+        <w:ind w:left="720" w:firstLine="0"/>
+        <w:rPr/>
+      </w:pPr>
+      <w:r>
+        <w:rPr>
+          <w:rtl w:val="0"/>
+        </w:rPr>
+        <w:t xml:space="preserve">    1. For people how can’t see colors(allows them to see the right colors)</w:t>
+      </w:r>
+    </w:p>
+    <w:p>
+      <w:pPr>
+        <w:ind w:left="0" w:firstLine="0"/>
+        <w:rPr/>
+      </w:pPr>
+      <w:r>
+        <w:rPr>
+          <w:rtl w:val="0"/>
+        </w:rPr>
+        <w:t xml:space="preserve">               2.  Increase/Decrease on text(allows them to increase the character which allows</w:t>
+      </w:r>
+    </w:p>
+    <w:p>
+      <w:pPr>
+        <w:ind w:left="0" w:firstLine="0"/>
+        <w:rPr/>
+      </w:pPr>
+      <w:r>
+        <w:rPr>
+          <w:rtl w:val="0"/>
+        </w:rPr>
+        <w:t xml:space="preserve">                    Them to see better and decrease if too large)</w:t>
+      </w:r>
+    </w:p>
+    <w:p>
+      <w:pPr>
+        <w:ind w:left="0" w:firstLine="0"/>
+        <w:rPr/>
+      </w:pPr>
+      <w:r>
+        <w:rPr>
+          <w:rtl w:val="0"/>
+        </w:rPr>
+        <w:t xml:space="preserve">               3. etc.</w:t>
+      </w:r>
+    </w:p>
+    <w:p>
+      <w:pPr>
+        <w:ind w:left="0" w:firstLine="0"/>
+        <w:rPr/>
+      </w:pPr>
+      <w:r>
+        <w:rPr>
+          <w:rtl w:val="0"/>
+        </w:rPr>
+        <w:t xml:space="preserve">       v..    TEXT TEMPLATES</w:t>
+      </w:r>
+    </w:p>
+    <w:p>
+      <w:pPr>
+        <w:ind w:left="720" w:firstLine="0"/>
+        <w:rPr/>
+      </w:pPr>
+      <w:r>
+        <w:rPr>
+          <w:rtl w:val="0"/>
+        </w:rPr>
+        <w:t xml:space="preserve">   I. Best guides and information</w:t>
+      </w:r>
+    </w:p>
+    <w:p>
+      <w:pPr>
+        <w:ind w:left="0" w:firstLine="0"/>
+        <w:rPr/>
+      </w:pPr>
+      <w:r>
+        <w:rPr>
+          <w:rtl w:val="0"/>
+        </w:rPr>
+        <w:t xml:space="preserve">              Ii. Mega Mommy Sage Heal Me</w:t>
+      </w:r>
+    </w:p>
+    <w:p>
+      <w:pPr>
+        <w:ind w:left="0" w:firstLine="0"/>
+        <w:rPr/>
+      </w:pPr>
+      <w:r>
+        <w:rPr>
+          <w:rtl w:val="0"/>
+        </w:rPr>
+        <w:t xml:space="preserve">             Iii.</w:t>
+      </w:r>
+    </w:p>
+    <w:p>
+      <w:pPr>
+        <w:ind w:left="0" w:firstLine="0"/>
+        <w:rPr/>
+      </w:pPr>
+      <w:r>
+        <w:rPr>
+          <w:rtl w:val="0"/>
+        </w:rPr>
+      </w:r>
+    </w:p>
+    <w:p>
+      <w:pPr>
+        <w:ind w:left="0" w:firstLine="0"/>
+        <w:rPr/>
+      </w:pPr>
+      <w:r>
+        <w:rPr>
+          <w:rtl w:val="0"/>
+        </w:rPr>
+        <w:t xml:space="preserve">WEBSITE CONTENT: FUNDAMENTALS</w:t>
+      </w:r>
+    </w:p>
+    <w:p>
+      <w:pPr>
+        <w:ind w:left="0" w:firstLine="0"/>
+        <w:rPr/>
+      </w:pPr>
+      <w:r>
+        <w:rPr>
+          <w:rtl w:val="0"/>
+        </w:rPr>
+      </w:r>
+    </w:p>
+    <w:p>
+      <w:pPr>
+        <w:rPr/>
+      </w:pPr>
+      <w:r>
+        <w:rPr>
+          <w:rtl w:val="0"/>
+        </w:rPr>
+        <w:t xml:space="preserve">1.  SITE MAP</w:t>
+      </w:r>
+    </w:p>
+    <w:p>
+      <w:pPr>
+        <w:rPr/>
+      </w:pPr>
+      <w:r>
+        <w:rPr>
+          <w:rtl w:val="0"/>
+        </w:rPr>
+        <w:t xml:space="preserve">            </w:t>
+      </w:r>
+      <w:hyperlink r:id="rId16">
         <w:r>
           <w:rPr>
             <w:color w:val="1155cc"/>
@@ -691,21 +1277,31 @@
         <w:rPr/>
       </w:pPr>
       <w:r>
+        <w:rPr>
+          <w:rtl w:val="0"/>
+        </w:rPr>
+      </w:r>
+    </w:p>
+    <w:p>
+      <w:pPr>
+        <w:rPr/>
+      </w:pPr>
+      <w:r>
         <w:rPr/>
         <w:drawing>
           <wp:inline distB="114300" distT="114300" distL="114300" distR="114300">
-            <wp:extent cx="5943600" cy="1663700"/>
+            <wp:extent cx="5943600" cy="1639877"/>
             <wp:effectExtent b="0" l="0" r="0" t="0"/>
-            <wp:docPr id="1" name="image1.png"/>
+            <wp:docPr id="1" name="image2.png"/>
             <a:graphic>
               <a:graphicData uri="http://schemas.openxmlformats.org/drawingml/2006/picture">
                 <pic:pic>
                   <pic:nvPicPr>
-                    <pic:cNvPr id="0" name="image1.png"/>
+                    <pic:cNvPr id="0" name="image2.png"/>
                     <pic:cNvPicPr preferRelativeResize="0"/>
                   </pic:nvPicPr>
                   <pic:blipFill>
-                    <a:blip r:embed="rId11"/>
+                    <a:blip r:embed="rId17"/>
                     <a:srcRect b="0" l="0" r="0" t="0"/>
                     <a:stretch>
                       <a:fillRect/>
@@ -714,7 +1310,7 @@
                   <pic:spPr>
                     <a:xfrm>
                       <a:off x="0" y="0"/>
-                      <a:ext cx="5943600" cy="1663700"/>
+                      <a:ext cx="5943600" cy="1639877"/>
                     </a:xfrm>
                     <a:prstGeom prst="rect"/>
                     <a:ln/>
@@ -749,94 +1345,576 @@
         <w:rPr>
           <w:rtl w:val="0"/>
         </w:rPr>
-        <w:t xml:space="preserve">WEBSITE CONTENT: TEXT AND IMAGES</w:t>
-      </w:r>
-    </w:p>
-    <w:p>
-      <w:pPr>
-        <w:ind w:left="0" w:firstLine="0"/>
-        <w:rPr/>
-      </w:pPr>
-      <w:r>
-        <w:rPr>
-          <w:rtl w:val="0"/>
-        </w:rPr>
-        <w:t xml:space="preserve">      TEXT</w:t>
-      </w:r>
-    </w:p>
-    <w:p>
-      <w:pPr>
-        <w:numPr>
-          <w:ilvl w:val="0"/>
-          <w:numId w:val="3"/>
-        </w:numPr>
-        <w:ind w:left="720" w:hanging="360"/>
-        <w:rPr>
-          <w:u w:val="none"/>
-        </w:rPr>
-      </w:pPr>
-      <w:r>
-        <w:rPr>
-          <w:rtl w:val="0"/>
-        </w:rPr>
-        <w:t xml:space="preserve">Awareness “Having a sense of awareness about the game.”</w:t>
-      </w:r>
-    </w:p>
-    <w:p>
-      <w:pPr>
-        <w:numPr>
-          <w:ilvl w:val="0"/>
-          <w:numId w:val="2"/>
-        </w:numPr>
-        <w:ind w:left="720" w:hanging="360"/>
-        <w:rPr>
-          <w:u w:val="none"/>
-        </w:rPr>
-      </w:pPr>
-      <w:r>
-        <w:rPr>
-          <w:rtl w:val="0"/>
-        </w:rPr>
-        <w:t xml:space="preserve">Strong Mind</w:t>
-      </w:r>
-    </w:p>
-    <w:p>
-      <w:pPr>
-        <w:numPr>
-          <w:ilvl w:val="0"/>
-          <w:numId w:val="2"/>
-        </w:numPr>
-        <w:ind w:left="720" w:hanging="360"/>
-        <w:rPr>
-          <w:u w:val="none"/>
-        </w:rPr>
-      </w:pPr>
-      <w:r>
-        <w:rPr>
-          <w:rtl w:val="0"/>
-        </w:rPr>
-        <w:t xml:space="preserve">Determination</w:t>
-      </w:r>
-    </w:p>
-    <w:p>
-      <w:pPr>
-        <w:rPr/>
-      </w:pPr>
-      <w:r>
-        <w:rPr>
-          <w:rtl w:val="0"/>
-        </w:rPr>
-      </w:r>
-    </w:p>
-    <w:p>
-      <w:pPr>
-        <w:rPr/>
-      </w:pPr>
-      <w:r>
-        <w:rPr>
-          <w:rtl w:val="0"/>
-        </w:rPr>
-        <w:t xml:space="preserve">     IMAGES</w:t>
+      </w:r>
+    </w:p>
+    <w:p>
+      <w:pPr>
+        <w:rPr/>
+      </w:pPr>
+      <w:r>
+        <w:rPr>
+          <w:rtl w:val="0"/>
+        </w:rPr>
+        <w:t xml:space="preserve">   2. LAYOUT CONSIDERATION</w:t>
+      </w:r>
+      <w:r>
+        <w:rPr>
+          <w:rtl w:val="0"/>
+        </w:rPr>
+      </w:r>
+    </w:p>
+    <w:p>
+      <w:pPr>
+        <w:ind w:left="0" w:firstLine="0"/>
+        <w:rPr/>
+      </w:pPr>
+      <w:r>
+        <w:rPr>
+          <w:rtl w:val="0"/>
+        </w:rPr>
+        <w:t xml:space="preserve">           I. top header ( black background and white bold letter)</w:t>
+      </w:r>
+    </w:p>
+    <w:p>
+      <w:pPr>
+        <w:ind w:left="0" w:firstLine="0"/>
+        <w:rPr/>
+      </w:pPr>
+      <w:r>
+        <w:rPr>
+          <w:rtl w:val="0"/>
+        </w:rPr>
+        <w:t xml:space="preserve">          Ii. Title with a video background</w:t>
+      </w:r>
+    </w:p>
+    <w:p>
+      <w:pPr>
+        <w:ind w:left="0" w:firstLine="0"/>
+        <w:rPr/>
+      </w:pPr>
+      <w:r>
+        <w:rPr>
+          <w:rtl w:val="0"/>
+        </w:rPr>
+        <w:t xml:space="preserve">          Iii. Picture with Basketball Players</w:t>
+      </w:r>
+    </w:p>
+    <w:p>
+      <w:pPr>
+        <w:ind w:left="0" w:firstLine="0"/>
+        <w:rPr/>
+      </w:pPr>
+      <w:r>
+        <w:rPr>
+          <w:rtl w:val="0"/>
+        </w:rPr>
+      </w:r>
+    </w:p>
+    <w:p>
+      <w:pPr>
+        <w:ind w:left="0" w:firstLine="0"/>
+        <w:rPr/>
+      </w:pPr>
+      <w:r>
+        <w:rPr>
+          <w:rtl w:val="0"/>
+        </w:rPr>
+      </w:r>
+    </w:p>
+    <w:p>
+      <w:pPr>
+        <w:ind w:left="0" w:firstLine="0"/>
+        <w:rPr/>
+      </w:pPr>
+      <w:r>
+        <w:rPr>
+          <w:rtl w:val="0"/>
+        </w:rPr>
+        <w:t xml:space="preserve">   3. TYPOGRAPHY</w:t>
+      </w:r>
+    </w:p>
+    <w:p>
+      <w:pPr>
+        <w:ind w:left="0" w:firstLine="0"/>
+        <w:rPr/>
+      </w:pPr>
+      <w:r>
+        <w:rPr>
+          <w:rtl w:val="0"/>
+        </w:rPr>
+      </w:r>
+    </w:p>
+    <w:p>
+      <w:pPr>
+        <w:ind w:left="720" w:firstLine="0"/>
+        <w:rPr/>
+      </w:pPr>
+      <w:r>
+        <w:rPr>
+          <w:rtl w:val="0"/>
+        </w:rPr>
+        <w:t xml:space="preserve">  I. Clear (clear for the audience to understand)</w:t>
+      </w:r>
+    </w:p>
+    <w:p>
+      <w:pPr>
+        <w:ind w:left="0" w:firstLine="0"/>
+        <w:rPr/>
+      </w:pPr>
+      <w:r>
+        <w:rPr>
+          <w:rtl w:val="0"/>
+        </w:rPr>
+        <w:t xml:space="preserve">             Ii. Spaced (everything is spaced out,and is not to compact)</w:t>
+      </w:r>
+    </w:p>
+    <w:p>
+      <w:pPr>
+        <w:ind w:left="0" w:firstLine="0"/>
+        <w:rPr/>
+      </w:pPr>
+      <w:r>
+        <w:rPr>
+          <w:rtl w:val="0"/>
+        </w:rPr>
+        <w:t xml:space="preserve">            Iii. Organized (not messed up where There randomly out in the open)</w:t>
+      </w:r>
+    </w:p>
+    <w:p>
+      <w:pPr>
+        <w:ind w:left="0" w:firstLine="0"/>
+        <w:rPr/>
+      </w:pPr>
+      <w:r>
+        <w:rPr>
+          <w:rtl w:val="0"/>
+        </w:rPr>
+        <w:t xml:space="preserve">            Iv. Space in between  the words (not to close so the audience can read it) </w:t>
+      </w:r>
+    </w:p>
+    <w:p>
+      <w:pPr>
+        <w:ind w:left="0" w:firstLine="0"/>
+        <w:rPr/>
+      </w:pPr>
+      <w:r>
+        <w:rPr>
+          <w:rtl w:val="0"/>
+        </w:rPr>
+        <w:t xml:space="preserve">             v. Big bold letters (allowing the people to see it)</w:t>
+      </w:r>
+    </w:p>
+    <w:p>
+      <w:pPr>
+        <w:ind w:left="0" w:firstLine="0"/>
+        <w:rPr/>
+      </w:pPr>
+      <w:r>
+        <w:rPr>
+          <w:rtl w:val="0"/>
+        </w:rPr>
+        <w:t xml:space="preserve">            Vi. etc.</w:t>
+      </w:r>
+    </w:p>
+    <w:p>
+      <w:pPr>
+        <w:ind w:left="0" w:firstLine="0"/>
+        <w:rPr/>
+      </w:pPr>
+      <w:r>
+        <w:rPr>
+          <w:rtl w:val="0"/>
+        </w:rPr>
+      </w:r>
+    </w:p>
+    <w:p>
+      <w:pPr>
+        <w:ind w:left="0" w:firstLine="0"/>
+        <w:rPr/>
+      </w:pPr>
+      <w:r>
+        <w:rPr>
+          <w:rtl w:val="0"/>
+        </w:rPr>
+      </w:r>
+    </w:p>
+    <w:p>
+      <w:pPr>
+        <w:ind w:left="0" w:firstLine="0"/>
+        <w:rPr/>
+      </w:pPr>
+      <w:r>
+        <w:rPr>
+          <w:rtl w:val="0"/>
+        </w:rPr>
+        <w:t xml:space="preserve">    4. COLOR</w:t>
+      </w:r>
+    </w:p>
+    <w:p>
+      <w:pPr>
+        <w:ind w:left="0" w:firstLine="0"/>
+        <w:rPr/>
+      </w:pPr>
+      <w:r>
+        <w:rPr>
+          <w:rtl w:val="0"/>
+        </w:rPr>
+      </w:r>
+    </w:p>
+    <w:p>
+      <w:pPr>
+        <w:ind w:left="0" w:firstLine="0"/>
+        <w:rPr/>
+      </w:pPr>
+      <w:r>
+        <w:rPr>
+          <w:rtl w:val="0"/>
+        </w:rPr>
+        <w:t xml:space="preserve">             I.color change depending on players</w:t>
+      </w:r>
+    </w:p>
+    <w:p>
+      <w:pPr>
+        <w:ind w:left="0" w:firstLine="0"/>
+        <w:rPr/>
+      </w:pPr>
+      <w:r>
+        <w:rPr/>
+        <w:drawing>
+          <wp:inline distB="114300" distT="114300" distL="114300" distR="114300">
+            <wp:extent cx="4638675" cy="3367088"/>
+            <wp:effectExtent b="0" l="0" r="0" t="0"/>
+            <wp:docPr id="2" name="image3.jpg"/>
+            <a:graphic>
+              <a:graphicData uri="http://schemas.openxmlformats.org/drawingml/2006/picture">
+                <pic:pic>
+                  <pic:nvPicPr>
+                    <pic:cNvPr id="0" name="image3.jpg"/>
+                    <pic:cNvPicPr preferRelativeResize="0"/>
+                  </pic:nvPicPr>
+                  <pic:blipFill>
+                    <a:blip r:embed="rId18"/>
+                    <a:srcRect b="0" l="0" r="0" t="0"/>
+                    <a:stretch>
+                      <a:fillRect/>
+                    </a:stretch>
+                  </pic:blipFill>
+                  <pic:spPr>
+                    <a:xfrm>
+                      <a:off x="0" y="0"/>
+                      <a:ext cx="4638675" cy="3367088"/>
+                    </a:xfrm>
+                    <a:prstGeom prst="rect"/>
+                    <a:ln/>
+                  </pic:spPr>
+                </pic:pic>
+              </a:graphicData>
+            </a:graphic>
+          </wp:inline>
+        </w:drawing>
+      </w:r>
+      <w:r>
+        <w:rPr>
+          <w:rtl w:val="0"/>
+        </w:rPr>
+      </w:r>
+    </w:p>
+    <w:p>
+      <w:pPr>
+        <w:ind w:left="0" w:firstLine="0"/>
+        <w:rPr/>
+      </w:pPr>
+      <w:r>
+        <w:rPr>
+          <w:rtl w:val="0"/>
+        </w:rPr>
+      </w:r>
+    </w:p>
+    <w:p>
+      <w:pPr>
+        <w:ind w:left="0" w:firstLine="0"/>
+        <w:rPr/>
+      </w:pPr>
+      <w:r>
+        <w:rPr>
+          <w:rtl w:val="0"/>
+        </w:rPr>
+        <w:t xml:space="preserve">CREATOR BY:  ANDREW WILLAMSON</w:t>
+      </w:r>
+    </w:p>
+    <w:p>
+      <w:pPr>
+        <w:ind w:left="0" w:firstLine="0"/>
+        <w:rPr/>
+      </w:pPr>
+      <w:r>
+        <w:rPr>
+          <w:rtl w:val="0"/>
+        </w:rPr>
+        <w:t xml:space="preserve">     copyright: copyright Andrew Willamson</w:t>
+      </w:r>
+    </w:p>
+    <w:p>
+      <w:pPr>
+        <w:ind w:left="0" w:firstLine="0"/>
+        <w:rPr/>
+      </w:pPr>
+      <w:r>
+        <w:rPr>
+          <w:rtl w:val="0"/>
+        </w:rPr>
+      </w:r>
+    </w:p>
+    <w:p>
+      <w:pPr>
+        <w:ind w:left="0" w:firstLine="0"/>
+        <w:rPr/>
+      </w:pPr>
+      <w:r>
+        <w:rPr>
+          <w:rtl w:val="0"/>
+        </w:rPr>
+        <w:t xml:space="preserve">     ii. etc</w:t>
+      </w:r>
+    </w:p>
+    <w:p>
+      <w:pPr>
+        <w:ind w:left="0" w:firstLine="0"/>
+        <w:rPr/>
+      </w:pPr>
+      <w:r>
+        <w:rPr>
+          <w:rtl w:val="0"/>
+        </w:rPr>
+      </w:r>
+    </w:p>
+    <w:p>
+      <w:pPr>
+        <w:ind w:left="0" w:firstLine="0"/>
+        <w:rPr/>
+      </w:pPr>
+      <w:r>
+        <w:rPr>
+          <w:rtl w:val="0"/>
+        </w:rPr>
+      </w:r>
+    </w:p>
+    <w:p>
+      <w:pPr>
+        <w:ind w:left="0" w:firstLine="0"/>
+        <w:rPr/>
+      </w:pPr>
+      <w:r>
+        <w:rPr>
+          <w:rtl w:val="0"/>
+        </w:rPr>
+      </w:r>
+    </w:p>
+    <w:p>
+      <w:pPr>
+        <w:ind w:left="0" w:firstLine="0"/>
+        <w:rPr/>
+      </w:pPr>
+      <w:r>
+        <w:rPr>
+          <w:rtl w:val="0"/>
+        </w:rPr>
+        <w:t xml:space="preserve">5. FUNCTIONALiTY</w:t>
+      </w:r>
+    </w:p>
+    <w:p>
+      <w:pPr>
+        <w:ind w:left="0" w:firstLine="0"/>
+        <w:rPr/>
+      </w:pPr>
+      <w:r>
+        <w:rPr>
+          <w:rtl w:val="0"/>
+        </w:rPr>
+      </w:r>
+    </w:p>
+    <w:p>
+      <w:pPr>
+        <w:ind w:left="0" w:firstLine="0"/>
+        <w:rPr/>
+      </w:pPr>
+      <w:r>
+        <w:rPr>
+          <w:rtl w:val="0"/>
+        </w:rPr>
+        <w:t xml:space="preserve">          I. Dribbling(bouncing the basketball ball)</w:t>
+      </w:r>
+    </w:p>
+    <w:p>
+      <w:pPr>
+        <w:ind w:left="0" w:firstLine="0"/>
+        <w:rPr/>
+      </w:pPr>
+      <w:r>
+        <w:rPr>
+          <w:rtl w:val="0"/>
+        </w:rPr>
+        <w:t xml:space="preserve">         Ii. Passing(throwing the ball to another person)</w:t>
+      </w:r>
+    </w:p>
+    <w:p>
+      <w:pPr>
+        <w:ind w:left="0" w:firstLine="0"/>
+        <w:rPr/>
+      </w:pPr>
+      <w:r>
+        <w:rPr>
+          <w:rtl w:val="0"/>
+        </w:rPr>
+        <w:t xml:space="preserve">        Iii. Jumping(A person going up in the air)</w:t>
+      </w:r>
+    </w:p>
+    <w:p>
+      <w:pPr>
+        <w:ind w:left="0" w:firstLine="0"/>
+        <w:rPr/>
+      </w:pPr>
+      <w:r>
+        <w:rPr>
+          <w:rtl w:val="0"/>
+        </w:rPr>
+        <w:t xml:space="preserve">        Iv. etc</w:t>
+      </w:r>
+    </w:p>
+    <w:p>
+      <w:pPr>
+        <w:ind w:left="0" w:firstLine="0"/>
+        <w:rPr/>
+      </w:pPr>
+      <w:r>
+        <w:rPr>
+          <w:rtl w:val="0"/>
+        </w:rPr>
+      </w:r>
+    </w:p>
+    <w:p>
+      <w:pPr>
+        <w:ind w:left="0" w:firstLine="0"/>
+        <w:rPr/>
+      </w:pPr>
+      <w:r>
+        <w:rPr>
+          <w:rtl w:val="0"/>
+        </w:rPr>
+      </w:r>
+    </w:p>
+    <w:p>
+      <w:pPr>
+        <w:ind w:left="0" w:firstLine="0"/>
+        <w:rPr/>
+      </w:pPr>
+      <w:r>
+        <w:rPr>
+          <w:rtl w:val="0"/>
+        </w:rPr>
+        <w:t xml:space="preserve"> 6. TARGET AUDIENCE</w:t>
+      </w:r>
+    </w:p>
+    <w:p>
+      <w:pPr>
+        <w:ind w:left="0" w:firstLine="0"/>
+        <w:rPr/>
+      </w:pPr>
+      <w:r>
+        <w:rPr>
+          <w:rtl w:val="0"/>
+        </w:rPr>
+      </w:r>
+    </w:p>
+    <w:p>
+      <w:pPr>
+        <w:ind w:left="0" w:firstLine="0"/>
+        <w:rPr/>
+      </w:pPr>
+      <w:r>
+        <w:rPr>
+          <w:rtl w:val="0"/>
+        </w:rPr>
+        <w:t xml:space="preserve">         I. Valorant  people who would like to come and look at my website</w:t>
+      </w:r>
+    </w:p>
+    <w:p>
+      <w:pPr>
+        <w:ind w:left="0" w:firstLine="0"/>
+        <w:rPr/>
+      </w:pPr>
+      <w:r>
+        <w:rPr>
+          <w:rtl w:val="0"/>
+        </w:rPr>
+      </w:r>
+    </w:p>
+    <w:p>
+      <w:pPr>
+        <w:ind w:left="0" w:firstLine="0"/>
+        <w:rPr/>
+      </w:pPr>
+      <w:r>
+        <w:rPr>
+          <w:rtl w:val="0"/>
+        </w:rPr>
+      </w:r>
+    </w:p>
+    <w:p>
+      <w:pPr>
+        <w:ind w:left="0" w:firstLine="0"/>
+        <w:rPr/>
+      </w:pPr>
+      <w:r>
+        <w:rPr>
+          <w:rtl w:val="0"/>
+        </w:rPr>
+      </w:r>
+    </w:p>
+    <w:p>
+      <w:pPr>
+        <w:ind w:left="0" w:firstLine="0"/>
+        <w:rPr/>
+      </w:pPr>
+      <w:r>
+        <w:rPr>
+          <w:rtl w:val="0"/>
+        </w:rPr>
+        <w:t xml:space="preserve">MOCKUP DESIGNS</w:t>
+      </w:r>
+    </w:p>
+    <w:p>
+      <w:pPr>
+        <w:ind w:left="0" w:firstLine="0"/>
+        <w:rPr/>
+      </w:pPr>
+      <w:r>
+        <w:rPr>
+          <w:rtl w:val="0"/>
+        </w:rPr>
+      </w:r>
+    </w:p>
+    <w:p>
+      <w:pPr>
+        <w:ind w:left="0" w:firstLine="0"/>
+        <w:rPr/>
+      </w:pPr>
+      <w:r>
+        <w:rPr>
+          <w:rtl w:val="0"/>
+        </w:rPr>
+        <w:t xml:space="preserve">        I. The picture came off the internet.</w:t>
+      </w:r>
+    </w:p>
+    <w:p>
+      <w:pPr>
+        <w:ind w:left="0" w:firstLine="0"/>
+        <w:rPr/>
+      </w:pPr>
+      <w:r>
+        <w:rPr>
+          <w:rtl w:val="0"/>
+        </w:rPr>
       </w:r>
     </w:p>
     <w:p>
@@ -849,21 +1927,6 @@
         </w:rPr>
         <w:t xml:space="preserve">         </w:t>
       </w:r>
-      <w:hyperlink r:id="rId12">
-        <w:r>
-          <w:rPr>
-            <w:color w:val="1155cc"/>
-            <w:u w:val="single"/>
-            <w:rtl w:val="0"/>
-          </w:rPr>
-          <w:t xml:space="preserve">https://www.istockphoto.com/photos/professional-basketball-player</w:t>
-        </w:r>
-      </w:hyperlink>
-      <w:r>
-        <w:rPr>
-          <w:rtl w:val="0"/>
-        </w:rPr>
-      </w:r>
     </w:p>
     <w:p>
       <w:pPr>
@@ -875,47 +1938,43 @@
         </w:rPr>
         <w:t xml:space="preserve">         </w:t>
       </w:r>
-      <w:hyperlink r:id="rId13">
-        <w:r>
-          <w:rPr>
-            <w:color w:val="1155cc"/>
-            <w:u w:val="single"/>
-            <w:rtl w:val="0"/>
-          </w:rPr>
-          <w:t xml:space="preserve">https://www.gettyimages.com/photos/nba-pro-basketball</w:t>
-        </w:r>
-      </w:hyperlink>
-      <w:r>
-        <w:rPr>
-          <w:rtl w:val="0"/>
-        </w:rPr>
-      </w:r>
-    </w:p>
-    <w:p>
-      <w:pPr>
-        <w:rPr/>
-      </w:pPr>
-      <w:r>
-        <w:rPr>
-          <w:rtl w:val="0"/>
-        </w:rPr>
-        <w:t xml:space="preserve">         Created by VisualGPS iniInsights</w:t>
-      </w:r>
-    </w:p>
-    <w:p>
-      <w:pPr>
-        <w:rPr/>
-      </w:pPr>
-      <w:hyperlink r:id="rId14">
-        <w:r>
-          <w:rPr>
-            <w:color w:val="1155cc"/>
-            <w:u w:val="single"/>
-            <w:rtl w:val="0"/>
-          </w:rPr>
-          <w:t xml:space="preserve">https://depositphotos.com/stock-photos/professional-basketball-player.html?utm_source=google&amp;utm_medium=cpc&amp;utm_campaign=DP_USA_EN_Image_DSA&amp;utm_term=</w:t>
-        </w:r>
-      </w:hyperlink>
+    </w:p>
+    <w:p>
+      <w:pPr>
+        <w:rPr/>
+      </w:pPr>
+      <w:r>
+        <w:rPr>
+          <w:rtl w:val="0"/>
+        </w:rPr>
+        <w:t xml:space="preserve">         </w:t>
+      </w:r>
+      <w:r>
+        <w:rPr>
+          <w:rtl w:val="0"/>
+        </w:rPr>
+      </w:r>
+    </w:p>
+    <w:p>
+      <w:pPr>
+        <w:rPr/>
+      </w:pPr>
+      <w:r>
+        <w:rPr>
+          <w:rtl w:val="0"/>
+        </w:rPr>
+      </w:r>
+    </w:p>
+    <w:p>
+      <w:pPr>
+        <w:rPr/>
+      </w:pPr>
+      <w:r>
+        <w:rPr>
+          <w:rtl w:val="0"/>
+        </w:rPr>
+        <w:t xml:space="preserve">   </w:t>
+      </w:r>
       <w:r>
         <w:rPr>
           <w:rtl w:val="0"/>
@@ -959,16 +2018,16 @@
           <wp:inline distB="114300" distT="114300" distL="114300" distR="114300">
             <wp:extent cx="5829300" cy="3886200"/>
             <wp:effectExtent b="0" l="0" r="0" t="0"/>
-            <wp:docPr id="2" name="image2.png"/>
+            <wp:docPr id="3" name="image1.png"/>
             <a:graphic>
               <a:graphicData uri="http://schemas.openxmlformats.org/drawingml/2006/picture">
                 <pic:pic>
                   <pic:nvPicPr>
-                    <pic:cNvPr id="0" name="image2.png"/>
+                    <pic:cNvPr id="0" name="image1.png"/>
                     <pic:cNvPicPr preferRelativeResize="0"/>
                   </pic:nvPicPr>
                   <pic:blipFill>
-                    <a:blip r:embed="rId15"/>
+                    <a:blip r:embed="rId19"/>
                     <a:srcRect b="0" l="0" r="0" t="0"/>
                     <a:stretch>
                       <a:fillRect/>
@@ -1249,8 +2308,8 @@
   <w:abstractNum w:abstractNumId="3">
     <w:lvl w:ilvl="0">
       <w:start w:val="1"/>
-      <w:numFmt w:val="bullet"/>
-      <w:lvlText w:val="●"/>
+      <w:numFmt w:val="lowerLetter"/>
+      <w:lvlText w:val="%1."/>
       <w:lvlJc w:val="left"/>
       <w:pPr>
         <w:ind w:left="720" w:hanging="360"/>
@@ -1261,9 +2320,9 @@
     </w:lvl>
     <w:lvl w:ilvl="1">
       <w:start w:val="1"/>
-      <w:numFmt w:val="bullet"/>
-      <w:lvlText w:val="○"/>
-      <w:lvlJc w:val="left"/>
+      <w:numFmt w:val="lowerRoman"/>
+      <w:lvlText w:val="%2."/>
+      <w:lvlJc w:val="right"/>
       <w:pPr>
         <w:ind w:left="1440" w:hanging="360"/>
       </w:pPr>
@@ -1273,8 +2332,8 @@
     </w:lvl>
     <w:lvl w:ilvl="2">
       <w:start w:val="1"/>
-      <w:numFmt w:val="bullet"/>
-      <w:lvlText w:val="■"/>
+      <w:numFmt w:val="decimal"/>
+      <w:lvlText w:val="%3."/>
       <w:lvlJc w:val="left"/>
       <w:pPr>
         <w:ind w:left="2160" w:hanging="360"/>
@@ -1285,8 +2344,8 @@
     </w:lvl>
     <w:lvl w:ilvl="3">
       <w:start w:val="1"/>
-      <w:numFmt w:val="bullet"/>
-      <w:lvlText w:val="●"/>
+      <w:numFmt w:val="lowerLetter"/>
+      <w:lvlText w:val="%4."/>
       <w:lvlJc w:val="left"/>
       <w:pPr>
         <w:ind w:left="2880" w:hanging="360"/>
@@ -1297,9 +2356,9 @@
     </w:lvl>
     <w:lvl w:ilvl="4">
       <w:start w:val="1"/>
-      <w:numFmt w:val="bullet"/>
-      <w:lvlText w:val="○"/>
-      <w:lvlJc w:val="left"/>
+      <w:numFmt w:val="lowerRoman"/>
+      <w:lvlText w:val="%5."/>
+      <w:lvlJc w:val="right"/>
       <w:pPr>
         <w:ind w:left="3600" w:hanging="360"/>
       </w:pPr>
@@ -1309,8 +2368,8 @@
     </w:lvl>
     <w:lvl w:ilvl="5">
       <w:start w:val="1"/>
-      <w:numFmt w:val="bullet"/>
-      <w:lvlText w:val="■"/>
+      <w:numFmt w:val="decimal"/>
+      <w:lvlText w:val="%6."/>
       <w:lvlJc w:val="left"/>
       <w:pPr>
         <w:ind w:left="4320" w:hanging="360"/>
@@ -1321,8 +2380,8 @@
     </w:lvl>
     <w:lvl w:ilvl="6">
       <w:start w:val="1"/>
-      <w:numFmt w:val="bullet"/>
-      <w:lvlText w:val="●"/>
+      <w:numFmt w:val="lowerLetter"/>
+      <w:lvlText w:val="%7."/>
       <w:lvlJc w:val="left"/>
       <w:pPr>
         <w:ind w:left="5040" w:hanging="360"/>
@@ -1333,9 +2392,9 @@
     </w:lvl>
     <w:lvl w:ilvl="7">
       <w:start w:val="1"/>
-      <w:numFmt w:val="bullet"/>
-      <w:lvlText w:val="○"/>
-      <w:lvlJc w:val="left"/>
+      <w:numFmt w:val="lowerRoman"/>
+      <w:lvlText w:val="%8."/>
+      <w:lvlJc w:val="right"/>
       <w:pPr>
         <w:ind w:left="5760" w:hanging="360"/>
       </w:pPr>
@@ -1345,8 +2404,8 @@
     </w:lvl>
     <w:lvl w:ilvl="8">
       <w:start w:val="1"/>
-      <w:numFmt w:val="bullet"/>
-      <w:lvlText w:val="■"/>
+      <w:numFmt w:val="decimal"/>
+      <w:lvlText w:val="%9."/>
       <w:lvlJc w:val="left"/>
       <w:pPr>
         <w:ind w:left="6480" w:hanging="360"/>

</xml_diff>

<commit_message>
made changes to module 2 to my color sessions
</commit_message>
<xml_diff>
--- a/module 2.docx
+++ b/module 2.docx
@@ -429,7 +429,7 @@
       <w:pPr>
         <w:numPr>
           <w:ilvl w:val="0"/>
-          <w:numId w:val="5"/>
+          <w:numId w:val="6"/>
         </w:numPr>
         <w:ind w:left="720" w:hanging="360"/>
         <w:rPr>
@@ -441,6 +441,110 @@
           <w:rtl w:val="0"/>
         </w:rPr>
         <w:t xml:space="preserve">Initial contact</w:t>
+      </w:r>
+    </w:p>
+    <w:p>
+      <w:pPr>
+        <w:numPr>
+          <w:ilvl w:val="0"/>
+          <w:numId w:val="6"/>
+        </w:numPr>
+        <w:ind w:left="720" w:hanging="360"/>
+        <w:rPr>
+          <w:u w:val="none"/>
+        </w:rPr>
+      </w:pPr>
+      <w:r>
+        <w:rPr>
+          <w:rtl w:val="0"/>
+        </w:rPr>
+        <w:t xml:space="preserve">Planning and strategy</w:t>
+      </w:r>
+    </w:p>
+    <w:p>
+      <w:pPr>
+        <w:numPr>
+          <w:ilvl w:val="0"/>
+          <w:numId w:val="6"/>
+        </w:numPr>
+        <w:ind w:left="720" w:hanging="360"/>
+        <w:rPr>
+          <w:u w:val="none"/>
+        </w:rPr>
+      </w:pPr>
+      <w:r>
+        <w:rPr>
+          <w:rtl w:val="0"/>
+        </w:rPr>
+        <w:t xml:space="preserve">Content: a good content plan will increase the presence of your website</w:t>
+      </w:r>
+    </w:p>
+    <w:p>
+      <w:pPr>
+        <w:numPr>
+          <w:ilvl w:val="0"/>
+          <w:numId w:val="6"/>
+        </w:numPr>
+        <w:ind w:left="720" w:hanging="360"/>
+        <w:rPr>
+          <w:u w:val="none"/>
+        </w:rPr>
+      </w:pPr>
+      <w:r>
+        <w:rPr>
+          <w:rtl w:val="0"/>
+        </w:rPr>
+        <w:t xml:space="preserve">Design</w:t>
+      </w:r>
+    </w:p>
+    <w:p>
+      <w:pPr>
+        <w:numPr>
+          <w:ilvl w:val="0"/>
+          <w:numId w:val="6"/>
+        </w:numPr>
+        <w:ind w:left="720" w:hanging="360"/>
+        <w:rPr>
+          <w:u w:val="none"/>
+        </w:rPr>
+      </w:pPr>
+      <w:r>
+        <w:rPr>
+          <w:rtl w:val="0"/>
+        </w:rPr>
+        <w:t xml:space="preserve">Development and Programming</w:t>
+      </w:r>
+    </w:p>
+    <w:p>
+      <w:pPr>
+        <w:rPr/>
+      </w:pPr>
+      <w:r>
+        <w:rPr>
+          <w:rtl w:val="0"/>
+        </w:rPr>
+      </w:r>
+    </w:p>
+    <w:p>
+      <w:pPr>
+        <w:rPr/>
+      </w:pPr>
+      <w:r>
+        <w:rPr>
+          <w:rtl w:val="0"/>
+        </w:rPr>
+      </w:r>
+    </w:p>
+    <w:p>
+      <w:pPr>
+        <w:ind w:left="0" w:firstLine="0"/>
+        <w:rPr/>
+      </w:pPr>
+      <w:r>
+        <w:rPr>
+          <w:rtl w:val="0"/>
+        </w:rPr>
+        <w:t xml:space="preserve">METRICS</w:t>
       </w:r>
     </w:p>
     <w:p>
@@ -458,7 +562,7 @@
         <w:rPr>
           <w:rtl w:val="0"/>
         </w:rPr>
-        <w:t xml:space="preserve">Planning and strategy</w:t>
+        <w:t xml:space="preserve">Average time on page</w:t>
       </w:r>
     </w:p>
     <w:p>
@@ -476,7 +580,7 @@
         <w:rPr>
           <w:rtl w:val="0"/>
         </w:rPr>
-        <w:t xml:space="preserve">Content: a good content plan will increase the presence of your website</w:t>
+        <w:t xml:space="preserve">How many women are watching my website</w:t>
       </w:r>
     </w:p>
     <w:p>
@@ -494,7 +598,7 @@
         <w:rPr>
           <w:rtl w:val="0"/>
         </w:rPr>
-        <w:t xml:space="preserve">Design</w:t>
+        <w:t xml:space="preserve">What Countries watching my website</w:t>
       </w:r>
     </w:p>
     <w:p>
@@ -512,46 +616,14 @@
         <w:rPr>
           <w:rtl w:val="0"/>
         </w:rPr>
-        <w:t xml:space="preserve">Development and Programming</w:t>
-      </w:r>
-    </w:p>
-    <w:p>
-      <w:pPr>
-        <w:rPr/>
-      </w:pPr>
-      <w:r>
-        <w:rPr>
-          <w:rtl w:val="0"/>
-        </w:rPr>
-      </w:r>
-    </w:p>
-    <w:p>
-      <w:pPr>
-        <w:rPr/>
-      </w:pPr>
-      <w:r>
-        <w:rPr>
-          <w:rtl w:val="0"/>
-        </w:rPr>
-      </w:r>
-    </w:p>
-    <w:p>
-      <w:pPr>
-        <w:ind w:left="0" w:firstLine="0"/>
-        <w:rPr/>
-      </w:pPr>
-      <w:r>
-        <w:rPr>
-          <w:rtl w:val="0"/>
-        </w:rPr>
-        <w:t xml:space="preserve">METRICS</w:t>
+        <w:t xml:space="preserve">How many men watching my website</w:t>
       </w:r>
     </w:p>
     <w:p>
       <w:pPr>
         <w:numPr>
           <w:ilvl w:val="0"/>
-          <w:numId w:val="4"/>
+          <w:numId w:val="5"/>
         </w:numPr>
         <w:ind w:left="720" w:hanging="360"/>
         <w:rPr>
@@ -562,86 +634,14 @@
         <w:rPr>
           <w:rtl w:val="0"/>
         </w:rPr>
-        <w:t xml:space="preserve">Average time on page</w:t>
+        <w:t xml:space="preserve">Which area on my website where people are watching</w:t>
       </w:r>
     </w:p>
     <w:p>
       <w:pPr>
         <w:numPr>
           <w:ilvl w:val="0"/>
-          <w:numId w:val="4"/>
-        </w:numPr>
-        <w:ind w:left="720" w:hanging="360"/>
-        <w:rPr>
-          <w:u w:val="none"/>
-        </w:rPr>
-      </w:pPr>
-      <w:r>
-        <w:rPr>
-          <w:rtl w:val="0"/>
-        </w:rPr>
-        <w:t xml:space="preserve">How many women are watching my website</w:t>
-      </w:r>
-    </w:p>
-    <w:p>
-      <w:pPr>
-        <w:numPr>
-          <w:ilvl w:val="0"/>
-          <w:numId w:val="4"/>
-        </w:numPr>
-        <w:ind w:left="720" w:hanging="360"/>
-        <w:rPr>
-          <w:u w:val="none"/>
-        </w:rPr>
-      </w:pPr>
-      <w:r>
-        <w:rPr>
-          <w:rtl w:val="0"/>
-        </w:rPr>
-        <w:t xml:space="preserve">What Countries watching my website</w:t>
-      </w:r>
-    </w:p>
-    <w:p>
-      <w:pPr>
-        <w:numPr>
-          <w:ilvl w:val="0"/>
-          <w:numId w:val="4"/>
-        </w:numPr>
-        <w:ind w:left="720" w:hanging="360"/>
-        <w:rPr>
-          <w:u w:val="none"/>
-        </w:rPr>
-      </w:pPr>
-      <w:r>
-        <w:rPr>
-          <w:rtl w:val="0"/>
-        </w:rPr>
-        <w:t xml:space="preserve">How many men watching my website</w:t>
-      </w:r>
-    </w:p>
-    <w:p>
-      <w:pPr>
-        <w:numPr>
-          <w:ilvl w:val="0"/>
-          <w:numId w:val="4"/>
-        </w:numPr>
-        <w:ind w:left="720" w:hanging="360"/>
-        <w:rPr>
-          <w:u w:val="none"/>
-        </w:rPr>
-      </w:pPr>
-      <w:r>
-        <w:rPr>
-          <w:rtl w:val="0"/>
-        </w:rPr>
-        <w:t xml:space="preserve">Which area on my website where people are watching</w:t>
-      </w:r>
-    </w:p>
-    <w:p>
-      <w:pPr>
-        <w:numPr>
-          <w:ilvl w:val="0"/>
-          <w:numId w:val="4"/>
+          <w:numId w:val="5"/>
         </w:numPr>
         <w:ind w:left="720" w:hanging="360"/>
         <w:rPr>
@@ -832,7 +832,7 @@
       <w:pPr>
         <w:numPr>
           <w:ilvl w:val="0"/>
-          <w:numId w:val="3"/>
+          <w:numId w:val="4"/>
         </w:numPr>
         <w:ind w:left="720" w:hanging="360"/>
         <w:rPr>
@@ -1292,12 +1292,12 @@
           <wp:inline distB="114300" distT="114300" distL="114300" distR="114300">
             <wp:extent cx="5943600" cy="1639877"/>
             <wp:effectExtent b="0" l="0" r="0" t="0"/>
-            <wp:docPr id="1" name="image2.png"/>
+            <wp:docPr id="1" name="image1.png"/>
             <a:graphic>
               <a:graphicData uri="http://schemas.openxmlformats.org/drawingml/2006/picture">
                 <pic:pic>
                   <pic:nvPicPr>
-                    <pic:cNvPr id="0" name="image2.png"/>
+                    <pic:cNvPr id="0" name="image1.png"/>
                     <pic:cNvPicPr preferRelativeResize="0"/>
                   </pic:nvPicPr>
                   <pic:blipFill>
@@ -1563,14 +1563,50 @@
     </w:p>
     <w:p>
       <w:pPr>
-        <w:ind w:left="0" w:firstLine="0"/>
-        <w:rPr/>
-      </w:pPr>
-      <w:r>
-        <w:rPr>
-          <w:rtl w:val="0"/>
-        </w:rPr>
-        <w:t xml:space="preserve">             I.color change depending on players</w:t>
+        <w:numPr>
+          <w:ilvl w:val="0"/>
+          <w:numId w:val="3"/>
+        </w:numPr>
+        <w:ind w:left="720" w:hanging="360"/>
+        <w:rPr>
+          <w:u w:val="none"/>
+        </w:rPr>
+      </w:pPr>
+      <w:r>
+        <w:rPr>
+          <w:rtl w:val="0"/>
+        </w:rPr>
+        <w:t xml:space="preserve">White overall color</w:t>
+      </w:r>
+    </w:p>
+    <w:p>
+      <w:pPr>
+        <w:numPr>
+          <w:ilvl w:val="0"/>
+          <w:numId w:val="3"/>
+        </w:numPr>
+        <w:ind w:left="720" w:hanging="360"/>
+        <w:rPr>
+          <w:u w:val="none"/>
+        </w:rPr>
+      </w:pPr>
+      <w:r>
+        <w:rPr>
+          <w:rtl w:val="0"/>
+        </w:rPr>
+        <w:t xml:space="preserve">A small strip of black with white in side on the </w:t>
+      </w:r>
+    </w:p>
+    <w:p>
+      <w:pPr>
+        <w:ind w:left="720" w:firstLine="0"/>
+        <w:rPr/>
+      </w:pPr>
+      <w:r>
+        <w:rPr>
+          <w:rtl w:val="0"/>
+        </w:rPr>
+        <w:t xml:space="preserve">right side of the website.</w:t>
       </w:r>
     </w:p>
     <w:p>
@@ -2018,12 +2054,12 @@
           <wp:inline distB="114300" distT="114300" distL="114300" distR="114300">
             <wp:extent cx="5829300" cy="3886200"/>
             <wp:effectExtent b="0" l="0" r="0" t="0"/>
-            <wp:docPr id="3" name="image1.png"/>
+            <wp:docPr id="3" name="image2.png"/>
             <a:graphic>
               <a:graphicData uri="http://schemas.openxmlformats.org/drawingml/2006/picture">
                 <pic:pic>
                   <pic:nvPicPr>
-                    <pic:cNvPr id="0" name="image1.png"/>
+                    <pic:cNvPr id="0" name="image2.png"/>
                     <pic:cNvPicPr preferRelativeResize="0"/>
                   </pic:nvPicPr>
                   <pic:blipFill>
@@ -2308,6 +2344,116 @@
   <w:abstractNum w:abstractNumId="3">
     <w:lvl w:ilvl="0">
       <w:start w:val="1"/>
+      <w:numFmt w:val="bullet"/>
+      <w:lvlText w:val="●"/>
+      <w:lvlJc w:val="left"/>
+      <w:pPr>
+        <w:ind w:left="720" w:hanging="360"/>
+      </w:pPr>
+      <w:rPr>
+        <w:u w:val="none"/>
+      </w:rPr>
+    </w:lvl>
+    <w:lvl w:ilvl="1">
+      <w:start w:val="1"/>
+      <w:numFmt w:val="bullet"/>
+      <w:lvlText w:val="○"/>
+      <w:lvlJc w:val="left"/>
+      <w:pPr>
+        <w:ind w:left="1440" w:hanging="360"/>
+      </w:pPr>
+      <w:rPr>
+        <w:u w:val="none"/>
+      </w:rPr>
+    </w:lvl>
+    <w:lvl w:ilvl="2">
+      <w:start w:val="1"/>
+      <w:numFmt w:val="bullet"/>
+      <w:lvlText w:val="■"/>
+      <w:lvlJc w:val="left"/>
+      <w:pPr>
+        <w:ind w:left="2160" w:hanging="360"/>
+      </w:pPr>
+      <w:rPr>
+        <w:u w:val="none"/>
+      </w:rPr>
+    </w:lvl>
+    <w:lvl w:ilvl="3">
+      <w:start w:val="1"/>
+      <w:numFmt w:val="bullet"/>
+      <w:lvlText w:val="●"/>
+      <w:lvlJc w:val="left"/>
+      <w:pPr>
+        <w:ind w:left="2880" w:hanging="360"/>
+      </w:pPr>
+      <w:rPr>
+        <w:u w:val="none"/>
+      </w:rPr>
+    </w:lvl>
+    <w:lvl w:ilvl="4">
+      <w:start w:val="1"/>
+      <w:numFmt w:val="bullet"/>
+      <w:lvlText w:val="○"/>
+      <w:lvlJc w:val="left"/>
+      <w:pPr>
+        <w:ind w:left="3600" w:hanging="360"/>
+      </w:pPr>
+      <w:rPr>
+        <w:u w:val="none"/>
+      </w:rPr>
+    </w:lvl>
+    <w:lvl w:ilvl="5">
+      <w:start w:val="1"/>
+      <w:numFmt w:val="bullet"/>
+      <w:lvlText w:val="■"/>
+      <w:lvlJc w:val="left"/>
+      <w:pPr>
+        <w:ind w:left="4320" w:hanging="360"/>
+      </w:pPr>
+      <w:rPr>
+        <w:u w:val="none"/>
+      </w:rPr>
+    </w:lvl>
+    <w:lvl w:ilvl="6">
+      <w:start w:val="1"/>
+      <w:numFmt w:val="bullet"/>
+      <w:lvlText w:val="●"/>
+      <w:lvlJc w:val="left"/>
+      <w:pPr>
+        <w:ind w:left="5040" w:hanging="360"/>
+      </w:pPr>
+      <w:rPr>
+        <w:u w:val="none"/>
+      </w:rPr>
+    </w:lvl>
+    <w:lvl w:ilvl="7">
+      <w:start w:val="1"/>
+      <w:numFmt w:val="bullet"/>
+      <w:lvlText w:val="○"/>
+      <w:lvlJc w:val="left"/>
+      <w:pPr>
+        <w:ind w:left="5760" w:hanging="360"/>
+      </w:pPr>
+      <w:rPr>
+        <w:u w:val="none"/>
+      </w:rPr>
+    </w:lvl>
+    <w:lvl w:ilvl="8">
+      <w:start w:val="1"/>
+      <w:numFmt w:val="bullet"/>
+      <w:lvlText w:val="■"/>
+      <w:lvlJc w:val="left"/>
+      <w:pPr>
+        <w:ind w:left="6480" w:hanging="360"/>
+      </w:pPr>
+      <w:rPr>
+        <w:u w:val="none"/>
+      </w:rPr>
+    </w:lvl>
+  </w:abstractNum>
+  <w:abstractNum w:abstractNumId="4">
+    <w:lvl w:ilvl="0">
+      <w:start w:val="1"/>
       <w:numFmt w:val="lowerLetter"/>
       <w:lvlText w:val="%1."/>
       <w:lvlJc w:val="left"/>
@@ -2415,7 +2561,7 @@
       </w:rPr>
     </w:lvl>
   </w:abstractNum>
-  <w:abstractNum w:abstractNumId="4">
+  <w:abstractNum w:abstractNumId="5">
     <w:lvl w:ilvl="0">
       <w:start w:val="1"/>
       <w:numFmt w:val="bullet"/>
@@ -2525,7 +2671,7 @@
       </w:rPr>
     </w:lvl>
   </w:abstractNum>
-  <w:abstractNum w:abstractNumId="5">
+  <w:abstractNum w:abstractNumId="6">
     <w:lvl w:ilvl="0">
       <w:start w:val="1"/>
       <w:numFmt w:val="bullet"/>
@@ -2649,6 +2795,9 @@
   </w:num>
   <w:num w:numId="5">
     <w:abstractNumId w:val="5"/>
+  </w:num>
+  <w:num w:numId="6">
+    <w:abstractNumId w:val="6"/>
   </w:num>
 </w:numbering>
 </file>

</xml_diff>

<commit_message>
Add pictures to satisfy the milestones for the Module 2 project and also updated the milestone tracker
</commit_message>
<xml_diff>
--- a/module 2.docx
+++ b/module 2.docx
@@ -440,7 +440,7 @@
         <w:rPr>
           <w:rtl w:val="0"/>
         </w:rPr>
-        <w:t xml:space="preserve">Initial contact</w:t>
+        <w:t xml:space="preserve">Sign in Sign out</w:t>
       </w:r>
     </w:p>
     <w:p>
@@ -458,7 +458,7 @@
         <w:rPr>
           <w:rtl w:val="0"/>
         </w:rPr>
-        <w:t xml:space="preserve">Planning and strategy</w:t>
+        <w:t xml:space="preserve">Create an account</w:t>
       </w:r>
     </w:p>
     <w:p>
@@ -476,7 +476,7 @@
         <w:rPr>
           <w:rtl w:val="0"/>
         </w:rPr>
-        <w:t xml:space="preserve">Content: a good content plan will increase the presence of your website</w:t>
+        <w:t xml:space="preserve">Put your Email in for any advertisement</w:t>
       </w:r>
     </w:p>
     <w:p>
@@ -494,7 +494,7 @@
         <w:rPr>
           <w:rtl w:val="0"/>
         </w:rPr>
-        <w:t xml:space="preserve">Design</w:t>
+        <w:t xml:space="preserve">You would Scroll to see the stats of a player</w:t>
       </w:r>
     </w:p>
     <w:p>
@@ -512,7 +512,7 @@
         <w:rPr>
           <w:rtl w:val="0"/>
         </w:rPr>
-        <w:t xml:space="preserve">Development and Programming</w:t>
+        <w:t xml:space="preserve">Click on a page to see the Gallery</w:t>
       </w:r>
     </w:p>
     <w:p>
@@ -1198,7 +1198,7 @@
         <w:rPr>
           <w:rtl w:val="0"/>
         </w:rPr>
-        <w:t xml:space="preserve">             Iii.</w:t>
+        <w:t xml:space="preserve">             Iii. </w:t>
       </w:r>
     </w:p>
     <w:p>
@@ -1292,7 +1292,7 @@
           <wp:inline distB="114300" distT="114300" distL="114300" distR="114300">
             <wp:extent cx="5943600" cy="1639877"/>
             <wp:effectExtent b="0" l="0" r="0" t="0"/>
-            <wp:docPr id="1" name="image1.png"/>
+            <wp:docPr id="2" name="image1.png"/>
             <a:graphic>
               <a:graphicData uri="http://schemas.openxmlformats.org/drawingml/2006/picture">
                 <pic:pic>
@@ -1620,12 +1620,12 @@
           <wp:inline distB="114300" distT="114300" distL="114300" distR="114300">
             <wp:extent cx="4638675" cy="3367088"/>
             <wp:effectExtent b="0" l="0" r="0" t="0"/>
-            <wp:docPr id="2" name="image3.jpg"/>
+            <wp:docPr id="5" name="image5.jpg"/>
             <a:graphic>
               <a:graphicData uri="http://schemas.openxmlformats.org/drawingml/2006/picture">
                 <pic:pic>
                   <pic:nvPicPr>
-                    <pic:cNvPr id="0" name="image3.jpg"/>
+                    <pic:cNvPr id="0" name="image5.jpg"/>
                     <pic:cNvPicPr preferRelativeResize="0"/>
                   </pic:nvPicPr>
                   <pic:blipFill>
@@ -1703,363 +1703,20 @@
     </w:p>
     <w:p>
       <w:pPr>
-        <w:ind w:left="0" w:firstLine="0"/>
-        <w:rPr/>
-      </w:pPr>
-      <w:r>
-        <w:rPr>
-          <w:rtl w:val="0"/>
-        </w:rPr>
-        <w:t xml:space="preserve">     ii. etc</w:t>
-      </w:r>
-    </w:p>
-    <w:p>
-      <w:pPr>
-        <w:ind w:left="0" w:firstLine="0"/>
-        <w:rPr/>
-      </w:pPr>
-      <w:r>
-        <w:rPr>
-          <w:rtl w:val="0"/>
-        </w:rPr>
-      </w:r>
-    </w:p>
-    <w:p>
-      <w:pPr>
-        <w:ind w:left="0" w:firstLine="0"/>
-        <w:rPr/>
-      </w:pPr>
-      <w:r>
-        <w:rPr>
-          <w:rtl w:val="0"/>
-        </w:rPr>
-      </w:r>
-    </w:p>
-    <w:p>
-      <w:pPr>
-        <w:ind w:left="0" w:firstLine="0"/>
-        <w:rPr/>
-      </w:pPr>
-      <w:r>
-        <w:rPr>
-          <w:rtl w:val="0"/>
-        </w:rPr>
-      </w:r>
-    </w:p>
-    <w:p>
-      <w:pPr>
-        <w:ind w:left="0" w:firstLine="0"/>
-        <w:rPr/>
-      </w:pPr>
-      <w:r>
-        <w:rPr>
-          <w:rtl w:val="0"/>
-        </w:rPr>
-        <w:t xml:space="preserve">5. FUNCTIONALiTY</w:t>
-      </w:r>
-    </w:p>
-    <w:p>
-      <w:pPr>
-        <w:ind w:left="0" w:firstLine="0"/>
-        <w:rPr/>
-      </w:pPr>
-      <w:r>
-        <w:rPr>
-          <w:rtl w:val="0"/>
-        </w:rPr>
-      </w:r>
-    </w:p>
-    <w:p>
-      <w:pPr>
-        <w:ind w:left="0" w:firstLine="0"/>
-        <w:rPr/>
-      </w:pPr>
-      <w:r>
-        <w:rPr>
-          <w:rtl w:val="0"/>
-        </w:rPr>
-        <w:t xml:space="preserve">          I. Dribbling(bouncing the basketball ball)</w:t>
-      </w:r>
-    </w:p>
-    <w:p>
-      <w:pPr>
-        <w:ind w:left="0" w:firstLine="0"/>
-        <w:rPr/>
-      </w:pPr>
-      <w:r>
-        <w:rPr>
-          <w:rtl w:val="0"/>
-        </w:rPr>
-        <w:t xml:space="preserve">         Ii. Passing(throwing the ball to another person)</w:t>
-      </w:r>
-    </w:p>
-    <w:p>
-      <w:pPr>
-        <w:ind w:left="0" w:firstLine="0"/>
-        <w:rPr/>
-      </w:pPr>
-      <w:r>
-        <w:rPr>
-          <w:rtl w:val="0"/>
-        </w:rPr>
-        <w:t xml:space="preserve">        Iii. Jumping(A person going up in the air)</w:t>
-      </w:r>
-    </w:p>
-    <w:p>
-      <w:pPr>
-        <w:ind w:left="0" w:firstLine="0"/>
-        <w:rPr/>
-      </w:pPr>
-      <w:r>
-        <w:rPr>
-          <w:rtl w:val="0"/>
-        </w:rPr>
-        <w:t xml:space="preserve">        Iv. etc</w:t>
-      </w:r>
-    </w:p>
-    <w:p>
-      <w:pPr>
-        <w:ind w:left="0" w:firstLine="0"/>
-        <w:rPr/>
-      </w:pPr>
-      <w:r>
-        <w:rPr>
-          <w:rtl w:val="0"/>
-        </w:rPr>
-      </w:r>
-    </w:p>
-    <w:p>
-      <w:pPr>
-        <w:ind w:left="0" w:firstLine="0"/>
-        <w:rPr/>
-      </w:pPr>
-      <w:r>
-        <w:rPr>
-          <w:rtl w:val="0"/>
-        </w:rPr>
-      </w:r>
-    </w:p>
-    <w:p>
-      <w:pPr>
-        <w:ind w:left="0" w:firstLine="0"/>
-        <w:rPr/>
-      </w:pPr>
-      <w:r>
-        <w:rPr>
-          <w:rtl w:val="0"/>
-        </w:rPr>
-        <w:t xml:space="preserve"> 6. TARGET AUDIENCE</w:t>
-      </w:r>
-    </w:p>
-    <w:p>
-      <w:pPr>
-        <w:ind w:left="0" w:firstLine="0"/>
-        <w:rPr/>
-      </w:pPr>
-      <w:r>
-        <w:rPr>
-          <w:rtl w:val="0"/>
-        </w:rPr>
-      </w:r>
-    </w:p>
-    <w:p>
-      <w:pPr>
-        <w:ind w:left="0" w:firstLine="0"/>
-        <w:rPr/>
-      </w:pPr>
-      <w:r>
-        <w:rPr>
-          <w:rtl w:val="0"/>
-        </w:rPr>
-        <w:t xml:space="preserve">         I. Valorant  people who would like to come and look at my website</w:t>
-      </w:r>
-    </w:p>
-    <w:p>
-      <w:pPr>
-        <w:ind w:left="0" w:firstLine="0"/>
-        <w:rPr/>
-      </w:pPr>
-      <w:r>
-        <w:rPr>
-          <w:rtl w:val="0"/>
-        </w:rPr>
-      </w:r>
-    </w:p>
-    <w:p>
-      <w:pPr>
-        <w:ind w:left="0" w:firstLine="0"/>
-        <w:rPr/>
-      </w:pPr>
-      <w:r>
-        <w:rPr>
-          <w:rtl w:val="0"/>
-        </w:rPr>
-      </w:r>
-    </w:p>
-    <w:p>
-      <w:pPr>
-        <w:ind w:left="0" w:firstLine="0"/>
-        <w:rPr/>
-      </w:pPr>
-      <w:r>
-        <w:rPr>
-          <w:rtl w:val="0"/>
-        </w:rPr>
-      </w:r>
-    </w:p>
-    <w:p>
-      <w:pPr>
-        <w:ind w:left="0" w:firstLine="0"/>
-        <w:rPr/>
-      </w:pPr>
-      <w:r>
-        <w:rPr>
-          <w:rtl w:val="0"/>
-        </w:rPr>
-        <w:t xml:space="preserve">MOCKUP DESIGNS</w:t>
-      </w:r>
-    </w:p>
-    <w:p>
-      <w:pPr>
-        <w:ind w:left="0" w:firstLine="0"/>
-        <w:rPr/>
-      </w:pPr>
-      <w:r>
-        <w:rPr>
-          <w:rtl w:val="0"/>
-        </w:rPr>
-      </w:r>
-    </w:p>
-    <w:p>
-      <w:pPr>
-        <w:ind w:left="0" w:firstLine="0"/>
-        <w:rPr/>
-      </w:pPr>
-      <w:r>
-        <w:rPr>
-          <w:rtl w:val="0"/>
-        </w:rPr>
-        <w:t xml:space="preserve">        I. The picture came off the internet.</w:t>
-      </w:r>
-    </w:p>
-    <w:p>
-      <w:pPr>
-        <w:ind w:left="0" w:firstLine="0"/>
-        <w:rPr/>
-      </w:pPr>
-      <w:r>
-        <w:rPr>
-          <w:rtl w:val="0"/>
-        </w:rPr>
-      </w:r>
-    </w:p>
-    <w:p>
-      <w:pPr>
-        <w:rPr/>
-      </w:pPr>
-      <w:r>
-        <w:rPr>
-          <w:rtl w:val="0"/>
-        </w:rPr>
-        <w:t xml:space="preserve">         </w:t>
-      </w:r>
-    </w:p>
-    <w:p>
-      <w:pPr>
-        <w:rPr/>
-      </w:pPr>
-      <w:r>
-        <w:rPr>
-          <w:rtl w:val="0"/>
-        </w:rPr>
-        <w:t xml:space="preserve">         </w:t>
-      </w:r>
-    </w:p>
-    <w:p>
-      <w:pPr>
-        <w:rPr/>
-      </w:pPr>
-      <w:r>
-        <w:rPr>
-          <w:rtl w:val="0"/>
-        </w:rPr>
-        <w:t xml:space="preserve">         </w:t>
-      </w:r>
-      <w:r>
-        <w:rPr>
-          <w:rtl w:val="0"/>
-        </w:rPr>
-      </w:r>
-    </w:p>
-    <w:p>
-      <w:pPr>
-        <w:rPr/>
-      </w:pPr>
-      <w:r>
-        <w:rPr>
-          <w:rtl w:val="0"/>
-        </w:rPr>
-      </w:r>
-    </w:p>
-    <w:p>
-      <w:pPr>
-        <w:rPr/>
-      </w:pPr>
-      <w:r>
-        <w:rPr>
-          <w:rtl w:val="0"/>
-        </w:rPr>
-        <w:t xml:space="preserve">   </w:t>
-      </w:r>
-      <w:r>
-        <w:rPr>
-          <w:rtl w:val="0"/>
-        </w:rPr>
-      </w:r>
-    </w:p>
-    <w:p>
-      <w:pPr>
-        <w:rPr/>
-      </w:pPr>
-      <w:r>
-        <w:rPr>
-          <w:rtl w:val="0"/>
-        </w:rPr>
-      </w:r>
-    </w:p>
-    <w:p>
-      <w:pPr>
-        <w:rPr/>
-      </w:pPr>
-      <w:r>
-        <w:rPr>
-          <w:rtl w:val="0"/>
-        </w:rPr>
-        <w:t xml:space="preserve">         </w:t>
-      </w:r>
-    </w:p>
-    <w:p>
-      <w:pPr>
-        <w:rPr/>
-      </w:pPr>
-      <w:r>
-        <w:rPr>
-          <w:rtl w:val="0"/>
-        </w:rPr>
-        <w:t xml:space="preserve">          </w:t>
-      </w:r>
+        <w:rPr/>
+      </w:pPr>
       <w:r>
         <w:rPr/>
         <w:drawing>
           <wp:inline distB="114300" distT="114300" distL="114300" distR="114300">
             <wp:extent cx="5829300" cy="3886200"/>
             <wp:effectExtent b="0" l="0" r="0" t="0"/>
-            <wp:docPr id="3" name="image2.png"/>
+            <wp:docPr id="4" name="image4.png"/>
             <a:graphic>
               <a:graphicData uri="http://schemas.openxmlformats.org/drawingml/2006/picture">
                 <pic:pic>
                   <pic:nvPicPr>
-                    <pic:cNvPr id="0" name="image2.png"/>
+                    <pic:cNvPr id="0" name="image4.png"/>
                     <pic:cNvPicPr preferRelativeResize="0"/>
                   </pic:nvPicPr>
                   <pic:blipFill>
@@ -2097,17 +1754,439 @@
         <w:rPr>
           <w:rtl w:val="0"/>
         </w:rPr>
-      </w:r>
-    </w:p>
-    <w:p>
-      <w:pPr>
-        <w:rPr/>
-      </w:pPr>
-      <w:r>
-        <w:rPr>
-          <w:rtl w:val="0"/>
-        </w:rPr>
         <w:t xml:space="preserve">Create by simonkr / Credit Getty Images</w:t>
+      </w:r>
+    </w:p>
+    <w:p>
+      <w:pPr>
+        <w:ind w:left="0" w:firstLine="0"/>
+        <w:rPr/>
+      </w:pPr>
+      <w:r>
+        <w:rPr>
+          <w:rtl w:val="0"/>
+        </w:rPr>
+        <w:t xml:space="preserve">     ii. etc</w:t>
+      </w:r>
+    </w:p>
+    <w:p>
+      <w:pPr>
+        <w:ind w:left="0" w:firstLine="0"/>
+        <w:rPr/>
+      </w:pPr>
+      <w:r>
+        <w:rPr>
+          <w:rtl w:val="0"/>
+        </w:rPr>
+      </w:r>
+    </w:p>
+    <w:p>
+      <w:pPr>
+        <w:ind w:left="0" w:firstLine="0"/>
+        <w:rPr/>
+      </w:pPr>
+      <w:r>
+        <w:rPr>
+          <w:rtl w:val="0"/>
+        </w:rPr>
+      </w:r>
+    </w:p>
+    <w:p>
+      <w:pPr>
+        <w:ind w:left="0" w:firstLine="0"/>
+        <w:rPr/>
+      </w:pPr>
+      <w:r>
+        <w:rPr>
+          <w:rtl w:val="0"/>
+        </w:rPr>
+      </w:r>
+    </w:p>
+    <w:p>
+      <w:pPr>
+        <w:ind w:left="0" w:firstLine="0"/>
+        <w:rPr/>
+      </w:pPr>
+      <w:r>
+        <w:rPr>
+          <w:rtl w:val="0"/>
+        </w:rPr>
+        <w:t xml:space="preserve">5. FUNCTIONALiTY</w:t>
+      </w:r>
+    </w:p>
+    <w:p>
+      <w:pPr>
+        <w:ind w:left="0" w:firstLine="0"/>
+        <w:rPr/>
+      </w:pPr>
+      <w:r>
+        <w:rPr>
+          <w:rtl w:val="0"/>
+        </w:rPr>
+      </w:r>
+    </w:p>
+    <w:p>
+      <w:pPr>
+        <w:ind w:left="0" w:firstLine="0"/>
+        <w:rPr/>
+      </w:pPr>
+      <w:r>
+        <w:rPr>
+          <w:rtl w:val="0"/>
+        </w:rPr>
+        <w:t xml:space="preserve">          I. Dribbling(bouncing the basketball ball)</w:t>
+      </w:r>
+    </w:p>
+    <w:p>
+      <w:pPr>
+        <w:ind w:left="0" w:firstLine="0"/>
+        <w:rPr/>
+      </w:pPr>
+      <w:r>
+        <w:rPr>
+          <w:rtl w:val="0"/>
+        </w:rPr>
+        <w:t xml:space="preserve">         Ii. Passing(throwing the ball to another person)</w:t>
+      </w:r>
+    </w:p>
+    <w:p>
+      <w:pPr>
+        <w:ind w:left="0" w:firstLine="0"/>
+        <w:rPr/>
+      </w:pPr>
+      <w:r>
+        <w:rPr>
+          <w:rtl w:val="0"/>
+        </w:rPr>
+        <w:t xml:space="preserve">        Iii. Jumping(A person going up in the air)</w:t>
+      </w:r>
+    </w:p>
+    <w:p>
+      <w:pPr>
+        <w:ind w:left="0" w:firstLine="0"/>
+        <w:rPr/>
+      </w:pPr>
+      <w:r>
+        <w:rPr>
+          <w:rtl w:val="0"/>
+        </w:rPr>
+        <w:t xml:space="preserve">        Iv. etc</w:t>
+      </w:r>
+    </w:p>
+    <w:p>
+      <w:pPr>
+        <w:ind w:left="0" w:firstLine="0"/>
+        <w:rPr/>
+      </w:pPr>
+      <w:r>
+        <w:rPr>
+          <w:rtl w:val="0"/>
+        </w:rPr>
+      </w:r>
+    </w:p>
+    <w:p>
+      <w:pPr>
+        <w:ind w:left="0" w:firstLine="0"/>
+        <w:rPr/>
+      </w:pPr>
+      <w:r>
+        <w:rPr>
+          <w:rtl w:val="0"/>
+        </w:rPr>
+      </w:r>
+    </w:p>
+    <w:p>
+      <w:pPr>
+        <w:ind w:left="0" w:firstLine="0"/>
+        <w:rPr/>
+      </w:pPr>
+      <w:r>
+        <w:rPr>
+          <w:rtl w:val="0"/>
+        </w:rPr>
+        <w:t xml:space="preserve"> 6. TARGET AUDIENCE</w:t>
+      </w:r>
+    </w:p>
+    <w:p>
+      <w:pPr>
+        <w:ind w:left="0" w:firstLine="0"/>
+        <w:rPr/>
+      </w:pPr>
+      <w:r>
+        <w:rPr>
+          <w:rtl w:val="0"/>
+        </w:rPr>
+      </w:r>
+    </w:p>
+    <w:p>
+      <w:pPr>
+        <w:ind w:left="0" w:firstLine="0"/>
+        <w:rPr/>
+      </w:pPr>
+      <w:r>
+        <w:rPr>
+          <w:rtl w:val="0"/>
+        </w:rPr>
+        <w:t xml:space="preserve">         I. Valorant  people who would like to come and look at my website</w:t>
+      </w:r>
+    </w:p>
+    <w:p>
+      <w:pPr>
+        <w:ind w:left="0" w:firstLine="0"/>
+        <w:rPr/>
+      </w:pPr>
+      <w:r>
+        <w:rPr>
+          <w:rtl w:val="0"/>
+        </w:rPr>
+      </w:r>
+    </w:p>
+    <w:p>
+      <w:pPr>
+        <w:ind w:left="0" w:firstLine="0"/>
+        <w:rPr/>
+      </w:pPr>
+      <w:r>
+        <w:rPr>
+          <w:rtl w:val="0"/>
+        </w:rPr>
+      </w:r>
+    </w:p>
+    <w:p>
+      <w:pPr>
+        <w:ind w:left="0" w:firstLine="0"/>
+        <w:rPr/>
+      </w:pPr>
+      <w:r>
+        <w:rPr>
+          <w:rtl w:val="0"/>
+        </w:rPr>
+      </w:r>
+    </w:p>
+    <w:p>
+      <w:pPr>
+        <w:ind w:left="0" w:firstLine="0"/>
+        <w:rPr/>
+      </w:pPr>
+      <w:r>
+        <w:rPr>
+          <w:rtl w:val="0"/>
+        </w:rPr>
+        <w:t xml:space="preserve">MOCKUP DESIGNS</w:t>
+      </w:r>
+    </w:p>
+    <w:p>
+      <w:pPr>
+        <w:ind w:left="0" w:firstLine="0"/>
+        <w:rPr/>
+      </w:pPr>
+      <w:r>
+        <w:rPr>
+          <w:rtl w:val="0"/>
+        </w:rPr>
+      </w:r>
+    </w:p>
+    <w:p>
+      <w:pPr>
+        <w:ind w:left="0" w:firstLine="0"/>
+        <w:rPr/>
+      </w:pPr>
+      <w:r>
+        <w:rPr>
+          <w:rtl w:val="0"/>
+        </w:rPr>
+        <w:t xml:space="preserve">       1. I designed them with Figma</w:t>
+      </w:r>
+    </w:p>
+    <w:p>
+      <w:pPr>
+        <w:rPr/>
+      </w:pPr>
+      <w:r>
+        <w:rPr>
+          <w:rtl w:val="0"/>
+        </w:rPr>
+        <w:t xml:space="preserve">         </w:t>
+      </w:r>
+      <w:r>
+        <w:rPr/>
+        <w:drawing>
+          <wp:inline distB="114300" distT="114300" distL="114300" distR="114300">
+            <wp:extent cx="5943600" cy="4343400"/>
+            <wp:effectExtent b="0" l="0" r="0" t="0"/>
+            <wp:docPr id="1" name="image2.png"/>
+            <a:graphic>
+              <a:graphicData uri="http://schemas.openxmlformats.org/drawingml/2006/picture">
+                <pic:pic>
+                  <pic:nvPicPr>
+                    <pic:cNvPr id="0" name="image2.png"/>
+                    <pic:cNvPicPr preferRelativeResize="0"/>
+                  </pic:nvPicPr>
+                  <pic:blipFill>
+                    <a:blip r:embed="rId20"/>
+                    <a:srcRect b="0" l="0" r="0" t="0"/>
+                    <a:stretch>
+                      <a:fillRect/>
+                    </a:stretch>
+                  </pic:blipFill>
+                  <pic:spPr>
+                    <a:xfrm>
+                      <a:off x="0" y="0"/>
+                      <a:ext cx="5943600" cy="4343400"/>
+                    </a:xfrm>
+                    <a:prstGeom prst="rect"/>
+                    <a:ln/>
+                  </pic:spPr>
+                </pic:pic>
+              </a:graphicData>
+            </a:graphic>
+          </wp:inline>
+        </w:drawing>
+      </w:r>
+      <w:r>
+        <w:rPr>
+          <w:rtl w:val="0"/>
+        </w:rPr>
+      </w:r>
+    </w:p>
+    <w:p>
+      <w:pPr>
+        <w:rPr/>
+      </w:pPr>
+      <w:r>
+        <w:rPr>
+          <w:rtl w:val="0"/>
+        </w:rPr>
+        <w:t xml:space="preserve">         </w:t>
+      </w:r>
+    </w:p>
+    <w:p>
+      <w:pPr>
+        <w:rPr/>
+      </w:pPr>
+      <w:r>
+        <w:rPr>
+          <w:rtl w:val="0"/>
+        </w:rPr>
+        <w:t xml:space="preserve">         </w:t>
+      </w:r>
+      <w:r>
+        <w:rPr/>
+        <w:drawing>
+          <wp:inline distB="114300" distT="114300" distL="114300" distR="114300">
+            <wp:extent cx="5943600" cy="4381500"/>
+            <wp:effectExtent b="0" l="0" r="0" t="0"/>
+            <wp:docPr id="3" name="image3.png"/>
+            <a:graphic>
+              <a:graphicData uri="http://schemas.openxmlformats.org/drawingml/2006/picture">
+                <pic:pic>
+                  <pic:nvPicPr>
+                    <pic:cNvPr id="0" name="image3.png"/>
+                    <pic:cNvPicPr preferRelativeResize="0"/>
+                  </pic:nvPicPr>
+                  <pic:blipFill>
+                    <a:blip r:embed="rId21"/>
+                    <a:srcRect b="0" l="0" r="0" t="0"/>
+                    <a:stretch>
+                      <a:fillRect/>
+                    </a:stretch>
+                  </pic:blipFill>
+                  <pic:spPr>
+                    <a:xfrm>
+                      <a:off x="0" y="0"/>
+                      <a:ext cx="5943600" cy="4381500"/>
+                    </a:xfrm>
+                    <a:prstGeom prst="rect"/>
+                    <a:ln/>
+                  </pic:spPr>
+                </pic:pic>
+              </a:graphicData>
+            </a:graphic>
+          </wp:inline>
+        </w:drawing>
+      </w:r>
+      <w:r>
+        <w:rPr>
+          <w:rtl w:val="0"/>
+        </w:rPr>
+      </w:r>
+    </w:p>
+    <w:p>
+      <w:pPr>
+        <w:rPr/>
+      </w:pPr>
+      <w:r>
+        <w:rPr>
+          <w:rtl w:val="0"/>
+        </w:rPr>
+      </w:r>
+    </w:p>
+    <w:p>
+      <w:pPr>
+        <w:rPr/>
+      </w:pPr>
+      <w:r>
+        <w:rPr>
+          <w:rtl w:val="0"/>
+        </w:rPr>
+        <w:t xml:space="preserve">   </w:t>
+      </w:r>
+      <w:r>
+        <w:rPr>
+          <w:rtl w:val="0"/>
+        </w:rPr>
+      </w:r>
+    </w:p>
+    <w:p>
+      <w:pPr>
+        <w:rPr/>
+      </w:pPr>
+      <w:r>
+        <w:rPr>
+          <w:rtl w:val="0"/>
+        </w:rPr>
+      </w:r>
+    </w:p>
+    <w:p>
+      <w:pPr>
+        <w:rPr/>
+      </w:pPr>
+      <w:r>
+        <w:rPr>
+          <w:rtl w:val="0"/>
+        </w:rPr>
+        <w:t xml:space="preserve">         </w:t>
+      </w:r>
+    </w:p>
+    <w:p>
+      <w:pPr>
+        <w:rPr/>
+      </w:pPr>
+      <w:r>
+        <w:rPr>
+          <w:rtl w:val="0"/>
+        </w:rPr>
+        <w:t xml:space="preserve">          </w:t>
+      </w:r>
+    </w:p>
+    <w:p>
+      <w:pPr>
+        <w:rPr/>
+      </w:pPr>
+      <w:r>
+        <w:rPr>
+          <w:rtl w:val="0"/>
+        </w:rPr>
+      </w:r>
+    </w:p>
+    <w:p>
+      <w:pPr>
+        <w:rPr/>
+      </w:pPr>
+      <w:r>
+        <w:rPr>
+          <w:rtl w:val="0"/>
+        </w:rPr>
       </w:r>
     </w:p>
     <w:sectPr>

</xml_diff>